<commit_message>
Menambahkan heuristik dan modifikasi dikit objective function
</commit_message>
<xml_diff>
--- a/docs/Tubes1_13520023.docx
+++ b/docs/Tubes1_13520023.docx
@@ -8,52 +8,52 @@
         <w:rPr>
           <w:b/>
           <w:sz w:val="36"/>
-          <w:szCs w:val="32"/>
-          <w:lang w:val="sv-SE"/>
+          <w:szCs w:val="36"/>
+          <w:lang w:val="id-ID"/>
         </w:rPr>
       </w:pPr>
       <w:r>
         <w:rPr>
           <w:b/>
-          <w:bCs/>
           <w:sz w:val="36"/>
           <w:szCs w:val="36"/>
+          <w:lang w:val="id-ID"/>
         </w:rPr>
         <w:t xml:space="preserve">Tugas </w:t>
       </w:r>
       <w:r>
         <w:rPr>
           <w:b/>
-          <w:bCs/>
           <w:sz w:val="36"/>
           <w:szCs w:val="36"/>
+          <w:lang w:val="id-ID"/>
         </w:rPr>
         <w:t>Besar</w:t>
       </w:r>
       <w:r>
         <w:rPr>
           <w:b/>
-          <w:bCs/>
           <w:sz w:val="36"/>
           <w:szCs w:val="36"/>
+          <w:lang w:val="id-ID"/>
         </w:rPr>
         <w:t xml:space="preserve"> 1 </w:t>
       </w:r>
       <w:r>
         <w:rPr>
           <w:b/>
-          <w:bCs/>
           <w:sz w:val="36"/>
           <w:szCs w:val="36"/>
+          <w:lang w:val="id-ID"/>
         </w:rPr>
         <w:t>IF3170 Intelegensi Buata</w:t>
       </w:r>
       <w:r>
         <w:rPr>
           <w:b/>
-          <w:bCs/>
           <w:sz w:val="36"/>
           <w:szCs w:val="36"/>
+          <w:lang w:val="id-ID"/>
         </w:rPr>
         <w:t>n</w:t>
       </w:r>
@@ -63,72 +63,101 @@
         <w:jc w:val="center"/>
         <w:rPr>
           <w:b/>
-          <w:bCs/>
           <w:sz w:val="36"/>
           <w:szCs w:val="32"/>
+          <w:lang w:val="id-ID"/>
         </w:rPr>
       </w:pPr>
       <w:r>
         <w:rPr>
           <w:b/>
-          <w:bCs/>
           <w:sz w:val="36"/>
           <w:szCs w:val="32"/>
-        </w:rPr>
-        <w:t>Implementasi Minimax Algorithm dan Local Search pada Permainan</w:t>
+          <w:lang w:val="id-ID"/>
+        </w:rPr>
+        <w:t xml:space="preserve">Implementasi </w:t>
       </w:r>
       <w:r>
         <w:rPr>
           <w:b/>
-          <w:bCs/>
+          <w:i/>
           <w:sz w:val="36"/>
           <w:szCs w:val="32"/>
-        </w:rPr>
-        <w:t xml:space="preserve"> </w:t>
+          <w:lang w:val="id-ID"/>
+        </w:rPr>
+        <w:t>Minimax Algorithm</w:t>
       </w:r>
       <w:r>
         <w:rPr>
           <w:b/>
-          <w:bCs/>
           <w:sz w:val="36"/>
           <w:szCs w:val="32"/>
-        </w:rPr>
-        <w:t>Dots and Boxes</w:t>
+          <w:lang w:val="id-ID"/>
+        </w:rPr>
+        <w:t xml:space="preserve"> dan </w:t>
       </w:r>
       <w:r>
         <w:rPr>
           <w:b/>
-          <w:bCs/>
+          <w:i/>
           <w:sz w:val="36"/>
           <w:szCs w:val="32"/>
-        </w:rPr>
-        <w:cr/>
-      </w:r>
-    </w:p>
-    <w:p>
-      <w:pPr>
-        <w:jc w:val="center"/>
+          <w:lang w:val="id-ID"/>
+        </w:rPr>
+        <w:t>Local Search</w:t>
+      </w:r>
+      <w:r>
         <w:rPr>
           <w:b/>
-          <w:bCs/>
+          <w:i/>
           <w:sz w:val="36"/>
           <w:szCs w:val="32"/>
         </w:rPr>
-      </w:pPr>
-    </w:p>
-    <w:p>
-      <w:pPr>
-        <w:jc w:val="center"/>
+        <w:t xml:space="preserve"> </w:t>
+      </w:r>
+      <w:r>
         <w:rPr>
           <w:b/>
-          <w:bCs/>
           <w:sz w:val="36"/>
           <w:szCs w:val="32"/>
-        </w:rPr>
-      </w:pPr>
-      <w:r>
-        <w:rPr>
-          <w:noProof/>
+          <w:lang w:val="id-ID"/>
+        </w:rPr>
+        <w:t>pada Permainan Dots and Boxes</w:t>
+      </w:r>
+      <w:r>
+        <w:rPr>
+          <w:b/>
+          <w:sz w:val="36"/>
+          <w:szCs w:val="32"/>
+          <w:lang w:val="id-ID"/>
+        </w:rPr>
+        <w:cr/>
+      </w:r>
+    </w:p>
+    <w:p>
+      <w:pPr>
+        <w:jc w:val="center"/>
+        <w:rPr>
+          <w:b/>
+          <w:sz w:val="36"/>
+          <w:szCs w:val="32"/>
+          <w:lang w:val="id-ID"/>
+        </w:rPr>
+      </w:pPr>
+    </w:p>
+    <w:p>
+      <w:pPr>
+        <w:jc w:val="center"/>
+        <w:rPr>
+          <w:b/>
+          <w:sz w:val="36"/>
+          <w:szCs w:val="32"/>
+          <w:lang w:val="id-ID"/>
+        </w:rPr>
+      </w:pPr>
+      <w:r>
+        <w:rPr>
+          <w:lang w:val="id-ID"/>
         </w:rPr>
         <w:drawing>
           <wp:inline distT="0" distB="0" distL="0" distR="0" wp14:anchorId="7DCF11D2" wp14:editId="007243C8">
@@ -184,9 +213,9 @@
       <w:pPr>
         <w:rPr>
           <w:b/>
-          <w:bCs/>
           <w:sz w:val="28"/>
           <w:szCs w:val="24"/>
+          <w:lang w:val="id-ID"/>
         </w:rPr>
       </w:pPr>
     </w:p>
@@ -197,6 +226,17 @@
           <w:bCs/>
           <w:sz w:val="28"/>
           <w:szCs w:val="24"/>
+          <w:lang w:val="id-ID"/>
+        </w:rPr>
+      </w:pPr>
+    </w:p>
+    <w:p>
+      <w:pPr>
+        <w:rPr>
+          <w:b/>
+          <w:sz w:val="28"/>
+          <w:szCs w:val="24"/>
+          <w:lang w:val="id-ID"/>
         </w:rPr>
       </w:pPr>
     </w:p>
@@ -205,17 +245,17 @@
         <w:jc w:val="center"/>
         <w:rPr>
           <w:b/>
-          <w:bCs/>
           <w:sz w:val="28"/>
           <w:szCs w:val="24"/>
+          <w:lang w:val="id-ID"/>
         </w:rPr>
       </w:pPr>
       <w:r>
         <w:rPr>
           <w:b/>
-          <w:bCs/>
           <w:sz w:val="28"/>
           <w:szCs w:val="24"/>
+          <w:lang w:val="id-ID"/>
         </w:rPr>
         <w:t>Disusun oleh:</w:t>
       </w:r>
@@ -223,22 +263,19 @@
     <w:p>
       <w:pPr>
         <w:pStyle w:val="ListParagraph"/>
-        <w:numPr>
-          <w:ilvl w:val="0"/>
-          <w:numId w:val="2"/>
-        </w:numPr>
+        <w:ind w:left="0" w:firstLine="720"/>
         <w:jc w:val="center"/>
         <w:rPr>
           <w:sz w:val="28"/>
           <w:szCs w:val="24"/>
-          <w:lang w:val="sv-SE"/>
+          <w:lang w:val="id-ID"/>
         </w:rPr>
       </w:pPr>
       <w:r>
         <w:rPr>
           <w:sz w:val="28"/>
           <w:szCs w:val="24"/>
-          <w:lang w:val="sv-SE"/>
+          <w:lang w:val="id-ID"/>
         </w:rPr>
         <w:t>Ahmad Alfani Handoyo</w:t>
       </w:r>
@@ -246,31 +283,43 @@
         <w:rPr>
           <w:sz w:val="28"/>
           <w:szCs w:val="24"/>
-          <w:lang w:val="sv-SE"/>
+          <w:lang w:val="id-ID"/>
         </w:rPr>
         <w:tab/>
+      </w:r>
+      <w:r>
+        <w:rPr>
+          <w:sz w:val="28"/>
+          <w:szCs w:val="24"/>
+          <w:lang w:val="id-ID"/>
+        </w:rPr>
+        <w:tab/>
+      </w:r>
+      <w:r>
+        <w:rPr>
+          <w:sz w:val="28"/>
+          <w:szCs w:val="24"/>
+          <w:lang w:val="id-ID"/>
+        </w:rPr>
         <w:t>13520023</w:t>
       </w:r>
     </w:p>
     <w:p>
       <w:pPr>
         <w:pStyle w:val="ListParagraph"/>
-        <w:numPr>
-          <w:ilvl w:val="0"/>
-          <w:numId w:val="2"/>
-        </w:numPr>
+        <w:ind w:left="0" w:firstLine="720"/>
         <w:jc w:val="center"/>
         <w:rPr>
           <w:sz w:val="28"/>
           <w:szCs w:val="24"/>
-          <w:lang w:val="sv-SE"/>
+          <w:lang w:val="id-ID"/>
         </w:rPr>
       </w:pPr>
       <w:r>
         <w:rPr>
           <w:sz w:val="28"/>
           <w:szCs w:val="24"/>
-          <w:lang w:val="sv-SE"/>
+          <w:lang w:val="id-ID"/>
         </w:rPr>
         <w:t>Aditya Prawira Nugroho</w:t>
       </w:r>
@@ -278,31 +327,43 @@
         <w:rPr>
           <w:sz w:val="28"/>
           <w:szCs w:val="24"/>
-          <w:lang w:val="sv-SE"/>
+          <w:lang w:val="id-ID"/>
         </w:rPr>
         <w:tab/>
+      </w:r>
+      <w:r>
+        <w:rPr>
+          <w:sz w:val="28"/>
+          <w:szCs w:val="24"/>
+          <w:lang w:val="id-ID"/>
+        </w:rPr>
+        <w:tab/>
+      </w:r>
+      <w:r>
+        <w:rPr>
+          <w:sz w:val="28"/>
+          <w:szCs w:val="24"/>
+          <w:lang w:val="id-ID"/>
+        </w:rPr>
         <w:t>13520049</w:t>
       </w:r>
     </w:p>
     <w:p>
       <w:pPr>
         <w:pStyle w:val="ListParagraph"/>
-        <w:numPr>
-          <w:ilvl w:val="0"/>
-          <w:numId w:val="2"/>
-        </w:numPr>
+        <w:ind w:left="0" w:firstLine="720"/>
         <w:jc w:val="center"/>
         <w:rPr>
           <w:sz w:val="28"/>
           <w:szCs w:val="24"/>
-          <w:lang w:val="sv-SE"/>
+          <w:lang w:val="id-ID"/>
         </w:rPr>
       </w:pPr>
       <w:r>
         <w:rPr>
           <w:sz w:val="28"/>
           <w:szCs w:val="24"/>
-          <w:lang w:val="sv-SE"/>
+          <w:lang w:val="id-ID"/>
         </w:rPr>
         <w:t>Felicia Sutandijo</w:t>
       </w:r>
@@ -310,7 +371,7 @@
         <w:rPr>
           <w:sz w:val="28"/>
           <w:szCs w:val="24"/>
-          <w:lang w:val="sv-SE"/>
+          <w:lang w:val="id-ID"/>
         </w:rPr>
         <w:tab/>
       </w:r>
@@ -318,31 +379,43 @@
         <w:rPr>
           <w:sz w:val="28"/>
           <w:szCs w:val="24"/>
-          <w:lang w:val="sv-SE"/>
+          <w:lang w:val="id-ID"/>
         </w:rPr>
         <w:tab/>
+      </w:r>
+      <w:r>
+        <w:rPr>
+          <w:sz w:val="28"/>
+          <w:szCs w:val="24"/>
+          <w:lang w:val="id-ID"/>
+        </w:rPr>
+        <w:tab/>
+      </w:r>
+      <w:r>
+        <w:rPr>
+          <w:sz w:val="28"/>
+          <w:szCs w:val="24"/>
+          <w:lang w:val="id-ID"/>
+        </w:rPr>
         <w:t>13520050</w:t>
       </w:r>
     </w:p>
     <w:p>
       <w:pPr>
         <w:pStyle w:val="ListParagraph"/>
-        <w:numPr>
-          <w:ilvl w:val="0"/>
-          <w:numId w:val="2"/>
-        </w:numPr>
+        <w:ind w:left="0" w:firstLine="720"/>
         <w:jc w:val="center"/>
         <w:rPr>
           <w:sz w:val="28"/>
           <w:szCs w:val="24"/>
-          <w:lang w:val="sv-SE"/>
+          <w:lang w:val="id-ID"/>
         </w:rPr>
       </w:pPr>
       <w:r>
         <w:rPr>
           <w:sz w:val="28"/>
           <w:szCs w:val="24"/>
-          <w:lang w:val="sv-SE"/>
+          <w:lang w:val="id-ID"/>
         </w:rPr>
         <w:t>Putri Nurhaliza</w:t>
       </w:r>
@@ -350,7 +423,7 @@
         <w:rPr>
           <w:sz w:val="28"/>
           <w:szCs w:val="24"/>
-          <w:lang w:val="sv-SE"/>
+          <w:lang w:val="id-ID"/>
         </w:rPr>
         <w:tab/>
       </w:r>
@@ -358,9 +431,24 @@
         <w:rPr>
           <w:sz w:val="28"/>
           <w:szCs w:val="24"/>
-          <w:lang w:val="sv-SE"/>
+          <w:lang w:val="id-ID"/>
         </w:rPr>
         <w:tab/>
+      </w:r>
+      <w:r>
+        <w:rPr>
+          <w:sz w:val="28"/>
+          <w:szCs w:val="24"/>
+          <w:lang w:val="id-ID"/>
+        </w:rPr>
+        <w:tab/>
+      </w:r>
+      <w:r>
+        <w:rPr>
+          <w:sz w:val="28"/>
+          <w:szCs w:val="24"/>
+          <w:lang w:val="id-ID"/>
+        </w:rPr>
         <w:t>13520066</w:t>
       </w:r>
     </w:p>
@@ -369,7 +457,7 @@
         <w:rPr>
           <w:sz w:val="28"/>
           <w:szCs w:val="24"/>
-          <w:lang w:val="sv-SE"/>
+          <w:lang w:val="id-ID"/>
         </w:rPr>
       </w:pPr>
     </w:p>
@@ -378,7 +466,16 @@
         <w:rPr>
           <w:sz w:val="28"/>
           <w:szCs w:val="24"/>
-          <w:lang w:val="sv-SE"/>
+          <w:lang w:val="id-ID"/>
+        </w:rPr>
+      </w:pPr>
+    </w:p>
+    <w:p>
+      <w:pPr>
+        <w:rPr>
+          <w:sz w:val="28"/>
+          <w:szCs w:val="24"/>
+          <w:lang w:val="id-ID"/>
         </w:rPr>
       </w:pPr>
     </w:p>
@@ -387,19 +484,17 @@
         <w:jc w:val="center"/>
         <w:rPr>
           <w:b/>
-          <w:bCs/>
           <w:sz w:val="28"/>
           <w:szCs w:val="24"/>
-          <w:lang w:val="sv-SE"/>
+          <w:lang w:val="id-ID"/>
         </w:rPr>
       </w:pPr>
       <w:r>
         <w:rPr>
           <w:b/>
-          <w:bCs/>
           <w:sz w:val="28"/>
           <w:szCs w:val="24"/>
-          <w:lang w:val="sv-SE"/>
+          <w:lang w:val="id-ID"/>
         </w:rPr>
         <w:t>SEKOLAH TEKNIK ELEKTRO DAN INFORMATIKA</w:t>
       </w:r>
@@ -409,19 +504,17 @@
         <w:jc w:val="center"/>
         <w:rPr>
           <w:b/>
-          <w:bCs/>
           <w:sz w:val="28"/>
           <w:szCs w:val="24"/>
-          <w:lang w:val="sv-SE"/>
+          <w:lang w:val="id-ID"/>
         </w:rPr>
       </w:pPr>
       <w:r>
         <w:rPr>
           <w:b/>
-          <w:bCs/>
           <w:sz w:val="28"/>
           <w:szCs w:val="24"/>
-          <w:lang w:val="sv-SE"/>
+          <w:lang w:val="id-ID"/>
         </w:rPr>
         <w:t>PROGRAM STUDI TEKNIK INFORMATIKA</w:t>
       </w:r>
@@ -431,19 +524,17 @@
         <w:jc w:val="center"/>
         <w:rPr>
           <w:b/>
-          <w:bCs/>
           <w:sz w:val="28"/>
           <w:szCs w:val="24"/>
-          <w:lang w:val="sv-SE"/>
+          <w:lang w:val="id-ID"/>
         </w:rPr>
       </w:pPr>
       <w:r>
         <w:rPr>
           <w:b/>
-          <w:bCs/>
           <w:sz w:val="28"/>
           <w:szCs w:val="24"/>
-          <w:lang w:val="sv-SE"/>
+          <w:lang w:val="id-ID"/>
         </w:rPr>
         <w:t>INSTITUT TEKNOLOGI BANDUNG</w:t>
       </w:r>
@@ -453,19 +544,17 @@
         <w:jc w:val="center"/>
         <w:rPr>
           <w:b/>
-          <w:bCs/>
           <w:sz w:val="28"/>
           <w:szCs w:val="24"/>
-          <w:lang w:val="sv-SE"/>
+          <w:lang w:val="id-ID"/>
         </w:rPr>
       </w:pPr>
       <w:r>
         <w:rPr>
           <w:b/>
-          <w:bCs/>
           <w:sz w:val="28"/>
           <w:szCs w:val="24"/>
-          <w:lang w:val="sv-SE"/>
+          <w:lang w:val="id-ID"/>
         </w:rPr>
         <w:t>2022</w:t>
       </w:r>
@@ -474,16 +563,16 @@
       <w:pPr>
         <w:rPr>
           <w:b/>
-          <w:bCs/>
           <w:sz w:val="28"/>
           <w:szCs w:val="24"/>
-          <w:lang w:val="sv-SE"/>
+          <w:lang w:val="id-ID"/>
         </w:rPr>
         <w:sectPr>
           <w:footerReference w:type="default" r:id="rId9"/>
           <w:pgSz w:w="11906" w:h="16838"/>
           <w:pgMar w:top="1440" w:right="1440" w:bottom="1440" w:left="1440" w:header="720" w:footer="720" w:gutter="0"/>
           <w:cols w:space="720"/>
+          <w:titlePg/>
           <w:docGrid w:linePitch="360"/>
         </w:sectPr>
       </w:pPr>
@@ -493,36 +582,31 @@
         <w:jc w:val="center"/>
         <w:rPr>
           <w:b/>
-          <w:bCs/>
           <w:sz w:val="28"/>
           <w:szCs w:val="24"/>
-          <w:lang w:val="sv-SE"/>
+          <w:lang w:val="id-ID"/>
         </w:rPr>
       </w:pPr>
       <w:r>
         <w:rPr>
           <w:b/>
-          <w:bCs/>
           <w:sz w:val="28"/>
           <w:szCs w:val="24"/>
-          <w:lang w:val="sv-SE"/>
+          <w:lang w:val="id-ID"/>
         </w:rPr>
         <w:t>Daftar Isi</w:t>
       </w:r>
-    </w:p>
-    <w:p>
-      <w:pPr>
-        <w:rPr>
-          <w:b/>
-          <w:bCs/>
-          <w:sz w:val="28"/>
-          <w:szCs w:val="24"/>
-          <w:lang w:val="sv-SE"/>
-        </w:rPr>
-      </w:pPr>
     </w:p>
     <w:sdt>
       <w:sdtPr>
+        <w:rPr>
+          <w:rFonts w:eastAsiaTheme="minorHAnsi" w:cstheme="minorBidi"/>
+          <w:b w:val="0"/>
+          <w:color w:val="000000" w:themeColor="text1"/>
+          <w:sz w:val="24"/>
+          <w:szCs w:val="22"/>
+          <w:lang w:val="en-US"/>
+        </w:rPr>
         <w:id w:val="-767694327"/>
         <w:docPartObj>
           <w:docPartGallery w:val="Table of Contents"/>
@@ -531,13 +615,7 @@
       </w:sdtPr>
       <w:sdtEndPr>
         <w:rPr>
-          <w:rFonts w:eastAsiaTheme="minorHAnsi" w:cstheme="minorBidi"/>
-          <w:bCs/>
-          <w:noProof/>
-          <w:color w:val="000000" w:themeColor="text1"/>
-          <w:sz w:val="24"/>
-          <w:szCs w:val="22"/>
-          <w:lang w:val="en-US"/>
+          <w:lang w:val="id-ID"/>
         </w:rPr>
       </w:sdtEndPr>
       <w:sdtContent>
@@ -554,27 +632,36 @@
           <w:pPr>
             <w:pStyle w:val="TOC1"/>
             <w:tabs>
-              <w:tab w:val="left" w:pos="660"/>
+              <w:tab w:val="left" w:pos="480"/>
               <w:tab w:val="right" w:leader="dot" w:pos="9016"/>
             </w:tabs>
             <w:rPr>
               <w:rFonts w:asciiTheme="minorHAnsi" w:eastAsiaTheme="minorEastAsia" w:hAnsiTheme="minorHAnsi"/>
               <w:noProof/>
               <w:color w:val="auto"/>
-              <w:sz w:val="22"/>
-              <w:lang w:val="en-ID" w:eastAsia="en-ID"/>
+              <w:szCs w:val="24"/>
+              <w:lang w:val="en-ID"/>
             </w:rPr>
           </w:pPr>
           <w:r>
+            <w:rPr>
+              <w:lang w:val="id-ID"/>
+            </w:rPr>
             <w:fldChar w:fldCharType="begin"/>
           </w:r>
           <w:r>
+            <w:rPr>
+              <w:lang w:val="id-ID"/>
+            </w:rPr>
             <w:instrText xml:space="preserve"> TOC \o "1-3" \h \z \u </w:instrText>
           </w:r>
           <w:r>
+            <w:rPr>
+              <w:lang w:val="id-ID"/>
+            </w:rPr>
             <w:fldChar w:fldCharType="separate"/>
           </w:r>
-          <w:hyperlink w:anchor="_Toc116754072" w:history="1">
+          <w:hyperlink w:anchor="_Toc117015923" w:history="1">
             <w:r>
               <w:rPr>
                 <w:rStyle w:val="Hyperlink"/>
@@ -587,8 +674,8 @@
                 <w:rFonts w:asciiTheme="minorHAnsi" w:eastAsiaTheme="minorEastAsia" w:hAnsiTheme="minorHAnsi"/>
                 <w:noProof/>
                 <w:color w:val="auto"/>
-                <w:sz w:val="22"/>
-                <w:lang w:val="en-ID" w:eastAsia="en-ID"/>
+                <w:szCs w:val="24"/>
+                <w:lang w:val="en-ID"/>
               </w:rPr>
               <w:tab/>
             </w:r>
@@ -618,7 +705,7 @@
                 <w:noProof/>
                 <w:webHidden/>
               </w:rPr>
-              <w:instrText xml:space="preserve"> PAGEREF _Toc116754072 \h </w:instrText>
+              <w:instrText xml:space="preserve"> PAGEREF _Toc117015923 \h </w:instrText>
             </w:r>
             <w:r>
               <w:rPr>
@@ -653,18 +740,18 @@
           <w:pPr>
             <w:pStyle w:val="TOC1"/>
             <w:tabs>
-              <w:tab w:val="left" w:pos="660"/>
+              <w:tab w:val="left" w:pos="480"/>
               <w:tab w:val="right" w:leader="dot" w:pos="9016"/>
             </w:tabs>
             <w:rPr>
               <w:rFonts w:asciiTheme="minorHAnsi" w:eastAsiaTheme="minorEastAsia" w:hAnsiTheme="minorHAnsi"/>
               <w:noProof/>
               <w:color w:val="auto"/>
-              <w:sz w:val="22"/>
-              <w:lang w:val="en-ID" w:eastAsia="en-ID"/>
+              <w:szCs w:val="24"/>
+              <w:lang w:val="en-ID"/>
             </w:rPr>
           </w:pPr>
-          <w:hyperlink w:anchor="_Toc116754073" w:history="1">
+          <w:hyperlink w:anchor="_Toc117015924" w:history="1">
             <w:r>
               <w:rPr>
                 <w:rStyle w:val="Hyperlink"/>
@@ -677,8 +764,8 @@
                 <w:rFonts w:asciiTheme="minorHAnsi" w:eastAsiaTheme="minorEastAsia" w:hAnsiTheme="minorHAnsi"/>
                 <w:noProof/>
                 <w:color w:val="auto"/>
-                <w:sz w:val="22"/>
-                <w:lang w:val="en-ID" w:eastAsia="en-ID"/>
+                <w:szCs w:val="24"/>
+                <w:lang w:val="en-ID"/>
               </w:rPr>
               <w:tab/>
             </w:r>
@@ -708,7 +795,7 @@
                 <w:noProof/>
                 <w:webHidden/>
               </w:rPr>
-              <w:instrText xml:space="preserve"> PAGEREF _Toc116754073 \h </w:instrText>
+              <w:instrText xml:space="preserve"> PAGEREF _Toc117015924 \h </w:instrText>
             </w:r>
             <w:r>
               <w:rPr>
@@ -728,7 +815,7 @@
                 <w:noProof/>
                 <w:webHidden/>
               </w:rPr>
-              <w:t>1</w:t>
+              <w:t>3</w:t>
             </w:r>
             <w:r>
               <w:rPr>
@@ -743,18 +830,18 @@
           <w:pPr>
             <w:pStyle w:val="TOC1"/>
             <w:tabs>
-              <w:tab w:val="left" w:pos="660"/>
+              <w:tab w:val="left" w:pos="480"/>
               <w:tab w:val="right" w:leader="dot" w:pos="9016"/>
             </w:tabs>
             <w:rPr>
               <w:rFonts w:asciiTheme="minorHAnsi" w:eastAsiaTheme="minorEastAsia" w:hAnsiTheme="minorHAnsi"/>
               <w:noProof/>
               <w:color w:val="auto"/>
-              <w:sz w:val="22"/>
-              <w:lang w:val="en-ID" w:eastAsia="en-ID"/>
+              <w:szCs w:val="24"/>
+              <w:lang w:val="en-ID"/>
             </w:rPr>
           </w:pPr>
-          <w:hyperlink w:anchor="_Toc116754074" w:history="1">
+          <w:hyperlink w:anchor="_Toc117015925" w:history="1">
             <w:r>
               <w:rPr>
                 <w:rStyle w:val="Hyperlink"/>
@@ -767,8 +854,8 @@
                 <w:rFonts w:asciiTheme="minorHAnsi" w:eastAsiaTheme="minorEastAsia" w:hAnsiTheme="minorHAnsi"/>
                 <w:noProof/>
                 <w:color w:val="auto"/>
-                <w:sz w:val="22"/>
-                <w:lang w:val="en-ID" w:eastAsia="en-ID"/>
+                <w:szCs w:val="24"/>
+                <w:lang w:val="en-ID"/>
               </w:rPr>
               <w:tab/>
             </w:r>
@@ -798,7 +885,7 @@
                 <w:noProof/>
                 <w:webHidden/>
               </w:rPr>
-              <w:instrText xml:space="preserve"> PAGEREF _Toc116754074 \h </w:instrText>
+              <w:instrText xml:space="preserve"> PAGEREF _Toc117015925 \h </w:instrText>
             </w:r>
             <w:r>
               <w:rPr>
@@ -818,7 +905,7 @@
                 <w:noProof/>
                 <w:webHidden/>
               </w:rPr>
-              <w:t>1</w:t>
+              <w:t>4</w:t>
             </w:r>
             <w:r>
               <w:rPr>
@@ -833,18 +920,18 @@
           <w:pPr>
             <w:pStyle w:val="TOC1"/>
             <w:tabs>
-              <w:tab w:val="left" w:pos="660"/>
+              <w:tab w:val="left" w:pos="480"/>
               <w:tab w:val="right" w:leader="dot" w:pos="9016"/>
             </w:tabs>
             <w:rPr>
               <w:rFonts w:asciiTheme="minorHAnsi" w:eastAsiaTheme="minorEastAsia" w:hAnsiTheme="minorHAnsi"/>
               <w:noProof/>
               <w:color w:val="auto"/>
-              <w:sz w:val="22"/>
-              <w:lang w:val="en-ID" w:eastAsia="en-ID"/>
+              <w:szCs w:val="24"/>
+              <w:lang w:val="en-ID"/>
             </w:rPr>
           </w:pPr>
-          <w:hyperlink w:anchor="_Toc116754075" w:history="1">
+          <w:hyperlink w:anchor="_Toc117015926" w:history="1">
             <w:r>
               <w:rPr>
                 <w:rStyle w:val="Hyperlink"/>
@@ -857,8 +944,8 @@
                 <w:rFonts w:asciiTheme="minorHAnsi" w:eastAsiaTheme="minorEastAsia" w:hAnsiTheme="minorHAnsi"/>
                 <w:noProof/>
                 <w:color w:val="auto"/>
-                <w:sz w:val="22"/>
-                <w:lang w:val="en-ID" w:eastAsia="en-ID"/>
+                <w:szCs w:val="24"/>
+                <w:lang w:val="en-ID"/>
               </w:rPr>
               <w:tab/>
             </w:r>
@@ -888,7 +975,7 @@
                 <w:noProof/>
                 <w:webHidden/>
               </w:rPr>
-              <w:instrText xml:space="preserve"> PAGEREF _Toc116754075 \h </w:instrText>
+              <w:instrText xml:space="preserve"> PAGEREF _Toc117015926 \h </w:instrText>
             </w:r>
             <w:r>
               <w:rPr>
@@ -908,7 +995,7 @@
                 <w:noProof/>
                 <w:webHidden/>
               </w:rPr>
-              <w:t>1</w:t>
+              <w:t>5</w:t>
             </w:r>
             <w:r>
               <w:rPr>
@@ -923,18 +1010,18 @@
           <w:pPr>
             <w:pStyle w:val="TOC1"/>
             <w:tabs>
-              <w:tab w:val="left" w:pos="440"/>
+              <w:tab w:val="left" w:pos="480"/>
               <w:tab w:val="right" w:leader="dot" w:pos="9016"/>
             </w:tabs>
             <w:rPr>
               <w:rFonts w:asciiTheme="minorHAnsi" w:eastAsiaTheme="minorEastAsia" w:hAnsiTheme="minorHAnsi"/>
               <w:noProof/>
               <w:color w:val="auto"/>
-              <w:sz w:val="22"/>
-              <w:lang w:val="en-ID" w:eastAsia="en-ID"/>
+              <w:szCs w:val="24"/>
+              <w:lang w:val="en-ID"/>
             </w:rPr>
           </w:pPr>
-          <w:hyperlink w:anchor="_Toc116754076" w:history="1">
+          <w:hyperlink w:anchor="_Toc117015927" w:history="1">
             <w:r>
               <w:rPr>
                 <w:rStyle w:val="Hyperlink"/>
@@ -947,8 +1034,8 @@
                 <w:rFonts w:asciiTheme="minorHAnsi" w:eastAsiaTheme="minorEastAsia" w:hAnsiTheme="minorHAnsi"/>
                 <w:noProof/>
                 <w:color w:val="auto"/>
-                <w:sz w:val="22"/>
-                <w:lang w:val="en-ID" w:eastAsia="en-ID"/>
+                <w:szCs w:val="24"/>
+                <w:lang w:val="en-ID"/>
               </w:rPr>
               <w:tab/>
             </w:r>
@@ -978,7 +1065,7 @@
                 <w:noProof/>
                 <w:webHidden/>
               </w:rPr>
-              <w:instrText xml:space="preserve"> PAGEREF _Toc116754076 \h </w:instrText>
+              <w:instrText xml:space="preserve"> PAGEREF _Toc117015927 \h </w:instrText>
             </w:r>
             <w:r>
               <w:rPr>
@@ -998,7 +1085,7 @@
                 <w:noProof/>
                 <w:webHidden/>
               </w:rPr>
-              <w:t>1</w:t>
+              <w:t>6</w:t>
             </w:r>
             <w:r>
               <w:rPr>
@@ -1013,18 +1100,18 @@
           <w:pPr>
             <w:pStyle w:val="TOC1"/>
             <w:tabs>
-              <w:tab w:val="left" w:pos="440"/>
+              <w:tab w:val="left" w:pos="480"/>
               <w:tab w:val="right" w:leader="dot" w:pos="9016"/>
             </w:tabs>
             <w:rPr>
               <w:rFonts w:asciiTheme="minorHAnsi" w:eastAsiaTheme="minorEastAsia" w:hAnsiTheme="minorHAnsi"/>
               <w:noProof/>
               <w:color w:val="auto"/>
-              <w:sz w:val="22"/>
-              <w:lang w:val="en-ID" w:eastAsia="en-ID"/>
+              <w:szCs w:val="24"/>
+              <w:lang w:val="en-ID"/>
             </w:rPr>
           </w:pPr>
-          <w:hyperlink w:anchor="_Toc116754077" w:history="1">
+          <w:hyperlink w:anchor="_Toc117015928" w:history="1">
             <w:r>
               <w:rPr>
                 <w:rStyle w:val="Hyperlink"/>
@@ -1037,8 +1124,8 @@
                 <w:rFonts w:asciiTheme="minorHAnsi" w:eastAsiaTheme="minorEastAsia" w:hAnsiTheme="minorHAnsi"/>
                 <w:noProof/>
                 <w:color w:val="auto"/>
-                <w:sz w:val="22"/>
-                <w:lang w:val="en-ID" w:eastAsia="en-ID"/>
+                <w:szCs w:val="24"/>
+                <w:lang w:val="en-ID"/>
               </w:rPr>
               <w:tab/>
             </w:r>
@@ -1068,7 +1155,7 @@
                 <w:noProof/>
                 <w:webHidden/>
               </w:rPr>
-              <w:instrText xml:space="preserve"> PAGEREF _Toc116754077 \h </w:instrText>
+              <w:instrText xml:space="preserve"> PAGEREF _Toc117015928 \h </w:instrText>
             </w:r>
             <w:r>
               <w:rPr>
@@ -1088,7 +1175,7 @@
                 <w:noProof/>
                 <w:webHidden/>
               </w:rPr>
-              <w:t>1</w:t>
+              <w:t>6</w:t>
             </w:r>
             <w:r>
               <w:rPr>
@@ -1100,11 +1187,17 @@
           </w:hyperlink>
         </w:p>
         <w:p>
+          <w:pPr>
+            <w:rPr>
+              <w:lang w:val="id-ID"/>
+            </w:rPr>
+          </w:pPr>
           <w:r>
             <w:rPr>
               <w:b/>
               <w:bCs/>
               <w:noProof/>
+              <w:lang w:val="id-ID"/>
             </w:rPr>
             <w:fldChar w:fldCharType="end"/>
           </w:r>
@@ -1115,10 +1208,9 @@
       <w:pPr>
         <w:rPr>
           <w:b/>
-          <w:bCs/>
           <w:sz w:val="28"/>
           <w:szCs w:val="24"/>
-          <w:lang w:val="sv-SE"/>
+          <w:lang w:val="id-ID"/>
         </w:rPr>
         <w:sectPr>
           <w:footerReference w:type="default" r:id="rId10"/>
@@ -1134,7 +1226,7 @@
       <w:pPr>
         <w:pStyle w:val="Heading1"/>
       </w:pPr>
-      <w:bookmarkStart w:id="0" w:name="_Toc116754072"/>
+      <w:bookmarkStart w:id="0" w:name="_Toc117015923"/>
       <w:r>
         <w:t>Objective Function</w:t>
       </w:r>
@@ -1142,41 +1234,1646 @@
     </w:p>
     <w:p>
       <w:pPr>
+        <w:ind w:left="360"/>
+        <w:jc w:val="both"/>
+        <w:rPr>
+          <w:rFonts w:cs="Times New Roman"/>
+          <w:noProof/>
+          <w:lang w:val="id-ID"/>
+        </w:rPr>
+      </w:pPr>
+      <w:r>
+        <w:rPr>
+          <w:rFonts w:cs="Times New Roman"/>
+          <w:i/>
+          <w:iCs/>
+          <w:noProof/>
+          <w:lang w:val="id-ID"/>
+        </w:rPr>
+        <w:t>Objective function</w:t>
+      </w:r>
+      <w:r>
+        <w:rPr>
+          <w:rFonts w:cs="Times New Roman"/>
+          <w:noProof/>
+          <w:lang w:val="id-ID"/>
+        </w:rPr>
+        <w:t xml:space="preserve"> dibuat sebisa mungkin untuk merepresentasikan keadaan sebenarnya dari permainan, dengan melihat potensi menang/kalah suatu </w:t>
+      </w:r>
+      <w:r>
+        <w:rPr>
+          <w:rFonts w:cs="Times New Roman"/>
+          <w:i/>
+          <w:noProof/>
+          <w:lang w:val="id-ID"/>
+        </w:rPr>
+        <w:t>player</w:t>
+      </w:r>
+      <w:r>
+        <w:rPr>
+          <w:rFonts w:cs="Times New Roman"/>
+          <w:noProof/>
+          <w:lang w:val="id-ID"/>
+        </w:rPr>
+        <w:t xml:space="preserve">. Di sini, </w:t>
+      </w:r>
+      <w:r>
+        <w:rPr>
+          <w:rFonts w:cs="Times New Roman"/>
+          <w:i/>
+          <w:iCs/>
+          <w:noProof/>
+          <w:lang w:val="id-ID"/>
+        </w:rPr>
+        <w:t>objective function</w:t>
+      </w:r>
+      <w:r>
+        <w:rPr>
+          <w:rFonts w:cs="Times New Roman"/>
+          <w:noProof/>
+          <w:lang w:val="id-ID"/>
+        </w:rPr>
+        <w:t xml:space="preserve"> kami melihat seberapa banyak garis yang mengelilingi setiap kotak.</w:t>
+      </w:r>
+    </w:p>
+    <w:p>
+      <w:pPr>
+        <w:spacing w:after="0"/>
+        <w:ind w:left="360"/>
+        <w:rPr>
+          <w:rFonts w:cs="Times New Roman"/>
+          <w:noProof/>
+          <w:lang w:val="id-ID"/>
+        </w:rPr>
+      </w:pPr>
+      <w:r>
+        <w:rPr>
+          <w:rFonts w:cs="Times New Roman"/>
+          <w:noProof/>
+          <w:lang w:val="id-ID"/>
+        </w:rPr>
+        <w:t>Variabel:</w:t>
+      </w:r>
+    </w:p>
+    <w:p>
+      <w:pPr>
+        <w:pStyle w:val="ListParagraph"/>
+        <w:numPr>
+          <w:ilvl w:val="0"/>
+          <w:numId w:val="11"/>
+        </w:numPr>
+        <w:ind w:left="851"/>
+        <w:rPr>
+          <w:rFonts w:cs="Times New Roman"/>
+          <w:noProof/>
+          <w:lang w:val="id-ID"/>
+        </w:rPr>
+      </w:pPr>
+      <w:r>
+        <w:rPr>
+          <w:rFonts w:cs="Times New Roman"/>
+          <w:noProof/>
+          <w:lang w:val="id-ID"/>
+        </w:rPr>
+        <w:t xml:space="preserve">L </w:t>
+      </w:r>
+      <w:r>
+        <w:rPr>
+          <w:rFonts w:cs="Times New Roman"/>
+          <w:noProof/>
+          <w:lang w:val="id-ID"/>
+        </w:rPr>
+        <w:tab/>
+        <w:t>: Jumlah kotak (</w:t>
+      </w:r>
+      <w:r>
+        <w:rPr>
+          <w:rFonts w:cs="Times New Roman"/>
+          <w:i/>
+          <w:iCs/>
+          <w:noProof/>
+          <w:lang w:val="id-ID"/>
+        </w:rPr>
+        <w:t>box</w:t>
+      </w:r>
+      <w:r>
+        <w:rPr>
+          <w:rFonts w:cs="Times New Roman"/>
+          <w:noProof/>
+          <w:lang w:val="id-ID"/>
+        </w:rPr>
+        <w:t xml:space="preserve">) pada </w:t>
+      </w:r>
+      <w:r>
+        <w:rPr>
+          <w:rFonts w:cs="Times New Roman"/>
+          <w:i/>
+          <w:iCs/>
+          <w:noProof/>
+          <w:lang w:val="id-ID"/>
+        </w:rPr>
+        <w:t>board</w:t>
+      </w:r>
+      <w:r>
+        <w:rPr>
+          <w:rFonts w:cs="Times New Roman"/>
+          <w:noProof/>
+          <w:lang w:val="id-ID"/>
+        </w:rPr>
+        <w:t xml:space="preserve"> permainan. Pada kasus ini L = 9.</w:t>
+      </w:r>
+    </w:p>
+    <w:p>
+      <w:pPr>
+        <w:pStyle w:val="ListParagraph"/>
+        <w:numPr>
+          <w:ilvl w:val="0"/>
+          <w:numId w:val="11"/>
+        </w:numPr>
+        <w:ind w:left="851"/>
+        <w:rPr>
+          <w:rFonts w:cs="Times New Roman"/>
+          <w:noProof/>
+          <w:lang w:val="id-ID"/>
+        </w:rPr>
+      </w:pPr>
+      <w:r>
+        <w:rPr>
+          <w:rFonts w:cs="Times New Roman"/>
+          <w:noProof/>
+          <w:lang w:val="id-ID"/>
+        </w:rPr>
+        <w:t>B</w:t>
+      </w:r>
+      <w:r>
+        <w:rPr>
+          <w:rFonts w:cs="Times New Roman"/>
+          <w:noProof/>
+          <w:vertAlign w:val="subscript"/>
+          <w:lang w:val="id-ID"/>
+        </w:rPr>
+        <w:t>i</w:t>
+      </w:r>
+      <w:r>
+        <w:rPr>
+          <w:rFonts w:cs="Times New Roman"/>
+          <w:noProof/>
+          <w:lang w:val="id-ID"/>
+        </w:rPr>
+        <w:t xml:space="preserve"> </w:t>
+      </w:r>
+      <w:r>
+        <w:rPr>
+          <w:rFonts w:cs="Times New Roman"/>
+          <w:noProof/>
+          <w:lang w:val="id-ID"/>
+        </w:rPr>
+        <w:tab/>
+        <w:t>: Kotak (</w:t>
+      </w:r>
+      <w:r>
+        <w:rPr>
+          <w:rFonts w:cs="Times New Roman"/>
+          <w:i/>
+          <w:iCs/>
+          <w:noProof/>
+          <w:lang w:val="id-ID"/>
+        </w:rPr>
+        <w:t>box</w:t>
+      </w:r>
+      <w:r>
+        <w:rPr>
+          <w:rFonts w:cs="Times New Roman"/>
+          <w:noProof/>
+          <w:lang w:val="id-ID"/>
+        </w:rPr>
+        <w:t xml:space="preserve">) 1x1 ke-i pada </w:t>
+      </w:r>
+      <w:r>
+        <w:rPr>
+          <w:rFonts w:cs="Times New Roman"/>
+          <w:i/>
+          <w:iCs/>
+          <w:noProof/>
+          <w:lang w:val="id-ID"/>
+        </w:rPr>
+        <w:t>board</w:t>
+      </w:r>
+      <w:r>
+        <w:rPr>
+          <w:rFonts w:cs="Times New Roman"/>
+          <w:noProof/>
+          <w:lang w:val="id-ID"/>
+        </w:rPr>
+        <w:t xml:space="preserve"> permainan</w:t>
+      </w:r>
+    </w:p>
+    <w:p>
+      <w:pPr>
+        <w:pStyle w:val="ListParagraph"/>
+        <w:numPr>
+          <w:ilvl w:val="0"/>
+          <w:numId w:val="11"/>
+        </w:numPr>
+        <w:ind w:left="851"/>
+        <w:rPr>
+          <w:rFonts w:cs="Times New Roman"/>
+          <w:noProof/>
+          <w:lang w:val="id-ID"/>
+        </w:rPr>
+      </w:pPr>
+      <w:r>
+        <w:rPr>
+          <w:rFonts w:cs="Times New Roman"/>
+          <w:noProof/>
+          <w:lang w:val="id-ID"/>
+        </w:rPr>
+        <w:t>v(B</w:t>
+      </w:r>
+      <w:r>
+        <w:rPr>
+          <w:rFonts w:cs="Times New Roman"/>
+          <w:noProof/>
+          <w:vertAlign w:val="subscript"/>
+          <w:lang w:val="id-ID"/>
+        </w:rPr>
+        <w:t>i</w:t>
+      </w:r>
+      <w:r>
+        <w:rPr>
+          <w:rFonts w:cs="Times New Roman"/>
+          <w:noProof/>
+          <w:lang w:val="id-ID"/>
+        </w:rPr>
+        <w:t>)</w:t>
+      </w:r>
+      <w:r>
+        <w:rPr>
+          <w:rFonts w:cs="Times New Roman"/>
+          <w:noProof/>
+          <w:lang w:val="id-ID"/>
+        </w:rPr>
+        <w:tab/>
+        <w:t>: Nilai (</w:t>
+      </w:r>
+      <w:r>
+        <w:rPr>
+          <w:rFonts w:cs="Times New Roman"/>
+          <w:i/>
+          <w:iCs/>
+          <w:noProof/>
+          <w:lang w:val="id-ID"/>
+        </w:rPr>
+        <w:t>value</w:t>
+      </w:r>
+      <w:r>
+        <w:rPr>
+          <w:rFonts w:cs="Times New Roman"/>
+          <w:noProof/>
+          <w:lang w:val="id-ID"/>
+        </w:rPr>
+        <w:t xml:space="preserve">) dari kotak 1x1 ke-i pada </w:t>
+      </w:r>
+      <w:r>
+        <w:rPr>
+          <w:rFonts w:cs="Times New Roman"/>
+          <w:i/>
+          <w:iCs/>
+          <w:noProof/>
+          <w:lang w:val="id-ID"/>
+        </w:rPr>
+        <w:t>board</w:t>
+      </w:r>
+      <w:r>
+        <w:rPr>
+          <w:rFonts w:cs="Times New Roman"/>
+          <w:noProof/>
+          <w:lang w:val="id-ID"/>
+        </w:rPr>
+        <w:t xml:space="preserve"> permainan</w:t>
+      </w:r>
+    </w:p>
+    <w:p>
+      <w:pPr>
+        <w:pStyle w:val="ListParagraph"/>
+        <w:numPr>
+          <w:ilvl w:val="0"/>
+          <w:numId w:val="11"/>
+        </w:numPr>
+        <w:ind w:left="851"/>
+        <w:rPr>
+          <w:rFonts w:cs="Times New Roman"/>
+          <w:noProof/>
+          <w:lang w:val="id-ID"/>
+        </w:rPr>
+      </w:pPr>
+      <w:r>
+        <w:rPr>
+          <w:rFonts w:cs="Times New Roman"/>
+          <w:noProof/>
+          <w:lang w:val="id-ID"/>
+        </w:rPr>
+        <w:t xml:space="preserve">t </w:t>
+      </w:r>
+      <w:r>
+        <w:rPr>
+          <w:rFonts w:cs="Times New Roman"/>
+          <w:noProof/>
+          <w:lang w:val="id-ID"/>
+        </w:rPr>
+        <w:tab/>
+        <w:t>: Giliran (</w:t>
+      </w:r>
+      <w:r>
+        <w:rPr>
+          <w:rFonts w:cs="Times New Roman"/>
+          <w:i/>
+          <w:noProof/>
+          <w:lang w:val="id-ID"/>
+        </w:rPr>
+        <w:t>turn</w:t>
+      </w:r>
+      <w:r>
+        <w:rPr>
+          <w:rFonts w:cs="Times New Roman"/>
+          <w:noProof/>
+          <w:lang w:val="id-ID"/>
+        </w:rPr>
+        <w:t xml:space="preserve">) pada </w:t>
+      </w:r>
+      <w:r>
+        <w:rPr>
+          <w:rFonts w:cs="Times New Roman"/>
+          <w:i/>
+          <w:noProof/>
+          <w:lang w:val="id-ID"/>
+        </w:rPr>
+        <w:t>state</w:t>
+      </w:r>
+      <w:r>
+        <w:rPr>
+          <w:rFonts w:cs="Times New Roman"/>
+          <w:noProof/>
+          <w:lang w:val="id-ID"/>
+        </w:rPr>
+        <w:t xml:space="preserve"> tersebut. Bila giliran kita bernilai -1, bila giliran lawan bernilai 1</w:t>
+      </w:r>
+    </w:p>
+    <w:p>
+      <w:pPr>
+        <w:spacing w:after="0"/>
+        <w:ind w:left="360"/>
+        <w:rPr>
+          <w:rFonts w:cs="Times New Roman"/>
+          <w:lang w:val="id-ID"/>
+        </w:rPr>
+      </w:pPr>
+      <w:r>
+        <w:rPr>
+          <w:rFonts w:cs="Times New Roman"/>
+          <w:lang w:val="id-ID"/>
+        </w:rPr>
+        <w:t>Nilai setiap kotak (v(B</w:t>
+      </w:r>
+      <w:r>
+        <w:rPr>
+          <w:rFonts w:cs="Times New Roman"/>
+          <w:vertAlign w:val="subscript"/>
+          <w:lang w:val="id-ID"/>
+        </w:rPr>
+        <w:t>i</w:t>
+      </w:r>
+      <w:r>
+        <w:rPr>
+          <w:rFonts w:cs="Times New Roman"/>
+          <w:lang w:val="id-ID"/>
+        </w:rPr>
+        <w:t>)):</w:t>
+      </w:r>
+    </w:p>
+    <w:p>
+      <w:pPr>
+        <w:pStyle w:val="ListParagraph"/>
+        <w:numPr>
+          <w:ilvl w:val="0"/>
+          <w:numId w:val="10"/>
+        </w:numPr>
+        <w:ind w:left="993"/>
+        <w:rPr>
+          <w:rFonts w:cs="Times New Roman"/>
+          <w:lang w:val="id-ID"/>
+        </w:rPr>
+      </w:pPr>
+      <w:r>
+        <w:rPr>
+          <w:rFonts w:cs="Times New Roman"/>
+          <w:lang w:val="id-ID"/>
+        </w:rPr>
+        <w:t>Kotak dengan 0 garis : 0</w:t>
+      </w:r>
+    </w:p>
+    <w:p>
+      <w:pPr>
+        <w:pStyle w:val="ListParagraph"/>
+        <w:numPr>
+          <w:ilvl w:val="0"/>
+          <w:numId w:val="10"/>
+        </w:numPr>
+        <w:ind w:left="993"/>
+        <w:rPr>
+          <w:rFonts w:cs="Times New Roman"/>
+          <w:lang w:val="id-ID"/>
+        </w:rPr>
+      </w:pPr>
+      <w:r>
+        <w:rPr>
+          <w:rFonts w:cs="Times New Roman"/>
+          <w:lang w:val="id-ID"/>
+        </w:rPr>
+        <w:t>Kotak dengan 1 garis : 5</w:t>
+      </w:r>
+    </w:p>
+    <w:p>
+      <w:pPr>
+        <w:pStyle w:val="ListParagraph"/>
+        <w:numPr>
+          <w:ilvl w:val="0"/>
+          <w:numId w:val="10"/>
+        </w:numPr>
+        <w:ind w:left="993"/>
+        <w:rPr>
+          <w:rFonts w:cs="Times New Roman"/>
+          <w:lang w:val="id-ID"/>
+        </w:rPr>
+      </w:pPr>
+      <w:r>
+        <w:rPr>
+          <w:rFonts w:cs="Times New Roman"/>
+          <w:lang w:val="id-ID"/>
+        </w:rPr>
+        <w:t>Kotak dengan 2 garis : 10</w:t>
+      </w:r>
+    </w:p>
+    <w:p>
+      <w:pPr>
+        <w:pStyle w:val="ListParagraph"/>
+        <w:numPr>
+          <w:ilvl w:val="0"/>
+          <w:numId w:val="10"/>
+        </w:numPr>
+        <w:ind w:left="993"/>
+        <w:rPr>
+          <w:rFonts w:cs="Times New Roman"/>
+          <w:lang w:val="id-ID"/>
+        </w:rPr>
+      </w:pPr>
+      <w:r>
+        <w:rPr>
+          <w:rFonts w:cs="Times New Roman"/>
+          <w:lang w:val="id-ID"/>
+        </w:rPr>
+        <w:t xml:space="preserve">Kotak dengan 3 garis : </w:t>
+      </w:r>
+      <m:oMath>
+        <m:r>
+          <w:rPr>
+            <w:rFonts w:ascii="Cambria Math" w:eastAsiaTheme="minorEastAsia" w:hAnsi="Cambria Math" w:cs="Times New Roman"/>
+          </w:rPr>
+          <m:t>25</m:t>
+        </m:r>
+        <m:r>
+          <m:rPr>
+            <m:sty m:val="p"/>
+          </m:rPr>
+          <w:rPr>
+            <w:rFonts w:ascii="Cambria Math" w:eastAsiaTheme="minorEastAsia" w:hAnsi="Cambria Math" w:cs="Times New Roman"/>
+          </w:rPr>
+          <m:t>⋅</m:t>
+        </m:r>
+        <m:r>
+          <w:rPr>
+            <w:rFonts w:ascii="Cambria Math" w:eastAsiaTheme="minorEastAsia" w:hAnsi="Cambria Math" w:cs="Times New Roman"/>
+          </w:rPr>
+          <m:t>t</m:t>
+        </m:r>
+      </m:oMath>
+    </w:p>
+    <w:p>
+      <w:pPr>
+        <w:pStyle w:val="ListParagraph"/>
+        <w:numPr>
+          <w:ilvl w:val="0"/>
+          <w:numId w:val="10"/>
+        </w:numPr>
+        <w:ind w:left="993"/>
+        <w:rPr>
+          <w:rFonts w:cs="Times New Roman"/>
+          <w:lang w:val="id-ID"/>
+        </w:rPr>
+      </w:pPr>
+      <w:r>
+        <w:rPr>
+          <w:rFonts w:cs="Times New Roman"/>
+          <w:lang w:val="id-ID"/>
+        </w:rPr>
+        <w:t>Kotak yang berhasil dibuat oleh kita : 100</w:t>
+      </w:r>
+    </w:p>
+    <w:p>
+      <w:pPr>
+        <w:pStyle w:val="ListParagraph"/>
+        <w:numPr>
+          <w:ilvl w:val="0"/>
+          <w:numId w:val="10"/>
+        </w:numPr>
+        <w:ind w:left="993"/>
+        <w:rPr>
+          <w:rFonts w:cs="Times New Roman"/>
+          <w:lang w:val="id-ID"/>
+        </w:rPr>
+      </w:pPr>
+      <w:r>
+        <w:rPr>
+          <w:rFonts w:cs="Times New Roman"/>
+          <w:lang w:val="id-ID"/>
+        </w:rPr>
+        <w:t>Kotak yang berhasil dibuat oleh musuh : -100</w:t>
+      </w:r>
+    </w:p>
+    <w:p>
+      <w:pPr>
+        <w:spacing w:after="0"/>
+        <w:ind w:left="360"/>
+        <w:rPr>
+          <w:rFonts w:cs="Times New Roman"/>
+          <w:lang w:val="id-ID"/>
+        </w:rPr>
+      </w:pPr>
+      <w:r>
+        <w:rPr>
+          <w:rFonts w:cs="Times New Roman"/>
+          <w:i/>
+          <w:iCs/>
+          <w:lang w:val="id-ID"/>
+        </w:rPr>
+        <w:t>Objective function</w:t>
+      </w:r>
+      <w:r>
+        <w:rPr>
+          <w:rFonts w:cs="Times New Roman"/>
+          <w:lang w:val="id-ID"/>
+        </w:rPr>
+        <w:t xml:space="preserve">: </w:t>
+      </w:r>
+    </w:p>
+    <w:p>
+      <w:pPr>
+        <w:ind w:left="360"/>
+        <w:rPr>
+          <w:rFonts w:eastAsiaTheme="minorEastAsia" w:cs="Times New Roman"/>
+          <w:lang w:val="id-ID"/>
+        </w:rPr>
+      </w:pPr>
+      <m:oMathPara>
+        <m:oMath>
+          <m:nary>
+            <m:naryPr>
+              <m:chr m:val="∑"/>
+              <m:limLoc m:val="undOvr"/>
+              <m:ctrlPr>
+                <w:rPr>
+                  <w:rFonts w:ascii="Cambria Math" w:hAnsi="Cambria Math" w:cs="Times New Roman"/>
+                  <w:i/>
+                  <w:lang w:val="id-ID"/>
+                </w:rPr>
+              </m:ctrlPr>
+            </m:naryPr>
+            <m:sub>
+              <m:r>
+                <w:rPr>
+                  <w:rFonts w:ascii="Cambria Math" w:hAnsi="Cambria Math" w:cs="Times New Roman"/>
+                  <w:lang w:val="id-ID"/>
+                </w:rPr>
+                <m:t>i=1</m:t>
+              </m:r>
+            </m:sub>
+            <m:sup>
+              <m:r>
+                <w:rPr>
+                  <w:rFonts w:ascii="Cambria Math" w:hAnsi="Cambria Math" w:cs="Times New Roman"/>
+                  <w:lang w:val="id-ID"/>
+                </w:rPr>
+                <m:t>L</m:t>
+              </m:r>
+            </m:sup>
+            <m:e>
+              <m:r>
+                <w:rPr>
+                  <w:rFonts w:ascii="Cambria Math" w:hAnsi="Cambria Math" w:cs="Times New Roman"/>
+                  <w:lang w:val="id-ID"/>
+                </w:rPr>
+                <m:t>v(</m:t>
+              </m:r>
+              <m:sSub>
+                <m:sSubPr>
+                  <m:ctrlPr>
+                    <w:rPr>
+                      <w:rFonts w:ascii="Cambria Math" w:hAnsi="Cambria Math" w:cs="Times New Roman"/>
+                      <w:i/>
+                      <w:lang w:val="id-ID"/>
+                    </w:rPr>
+                  </m:ctrlPr>
+                </m:sSubPr>
+                <m:e>
+                  <m:r>
+                    <w:rPr>
+                      <w:rFonts w:ascii="Cambria Math" w:hAnsi="Cambria Math" w:cs="Times New Roman"/>
+                      <w:lang w:val="id-ID"/>
+                    </w:rPr>
+                    <m:t>B</m:t>
+                  </m:r>
+                </m:e>
+                <m:sub>
+                  <m:r>
+                    <w:rPr>
+                      <w:rFonts w:ascii="Cambria Math" w:hAnsi="Cambria Math" w:cs="Times New Roman"/>
+                      <w:lang w:val="id-ID"/>
+                    </w:rPr>
+                    <m:t>i</m:t>
+                  </m:r>
+                </m:sub>
+              </m:sSub>
+              <m:r>
+                <w:rPr>
+                  <w:rFonts w:ascii="Cambria Math" w:hAnsi="Cambria Math" w:cs="Times New Roman"/>
+                  <w:lang w:val="id-ID"/>
+                </w:rPr>
+                <m:t>)</m:t>
+              </m:r>
+            </m:e>
+          </m:nary>
+        </m:oMath>
+      </m:oMathPara>
+    </w:p>
+    <w:p>
+      <w:pPr>
+        <w:ind w:left="360"/>
+        <w:jc w:val="both"/>
+        <w:rPr>
+          <w:rFonts w:eastAsiaTheme="minorEastAsia" w:cs="Times New Roman"/>
+          <w:lang w:val="id-ID"/>
+        </w:rPr>
+      </w:pPr>
+      <w:r>
+        <w:rPr>
+          <w:rFonts w:eastAsiaTheme="minorEastAsia" w:cs="Times New Roman"/>
+          <w:i/>
+          <w:iCs/>
+          <w:lang w:val="id-ID"/>
+        </w:rPr>
+        <w:t>Objective function</w:t>
+      </w:r>
+      <w:r>
+        <w:rPr>
+          <w:rFonts w:eastAsiaTheme="minorEastAsia" w:cs="Times New Roman"/>
+          <w:lang w:val="id-ID"/>
+        </w:rPr>
+        <w:t xml:space="preserve"> dihitung ketika membangkitkan suatu </w:t>
+      </w:r>
+      <w:r>
+        <w:rPr>
+          <w:rFonts w:eastAsiaTheme="minorEastAsia" w:cs="Times New Roman"/>
+          <w:i/>
+          <w:lang w:val="id-ID"/>
+        </w:rPr>
+        <w:t>state</w:t>
+      </w:r>
+      <w:r>
+        <w:rPr>
+          <w:rFonts w:eastAsiaTheme="minorEastAsia" w:cs="Times New Roman"/>
+          <w:lang w:val="id-ID"/>
+        </w:rPr>
+        <w:t xml:space="preserve"> setelah salah satu pemain meletakkan satu garis. Digunakan heuristik untuk menghitung </w:t>
+      </w:r>
+      <w:r>
+        <w:rPr>
+          <w:rFonts w:eastAsiaTheme="minorEastAsia" w:cs="Times New Roman"/>
+          <w:i/>
+          <w:iCs/>
+          <w:lang w:val="id-ID"/>
+        </w:rPr>
+        <w:t>objective function</w:t>
+      </w:r>
+      <w:r>
+        <w:rPr>
+          <w:rFonts w:eastAsiaTheme="minorEastAsia" w:cs="Times New Roman"/>
+          <w:lang w:val="id-ID"/>
+        </w:rPr>
+        <w:t xml:space="preserve"> dengan melihat keuntungan berdasarkan garis pada setiap kotak. Pada kasus kotak dengan 3 garis, diberikan parameter tambahan yaitu gilian saat ini. Jika giliran saat ini adalah giliran kita, maka kotak dengan 3 garis akan memberikan keuntungan pada lawan di giliran setelahnya. Sebaliknya, jika saat ini adalah giliran lawan, maka kita memiliki kesempatan besar untuk memenuhi kotak pada giliran setelahnya. </w:t>
+      </w:r>
+    </w:p>
+    <w:p>
+      <w:pPr>
+        <w:ind w:left="360"/>
+        <w:jc w:val="both"/>
+        <w:rPr>
+          <w:rFonts w:eastAsiaTheme="minorEastAsia" w:cs="Times New Roman"/>
+          <w:lang w:val="id-ID"/>
+        </w:rPr>
+      </w:pPr>
+      <w:r>
+        <w:rPr>
+          <w:rFonts w:eastAsiaTheme="minorEastAsia" w:cs="Times New Roman"/>
+          <w:lang w:val="id-ID"/>
+        </w:rPr>
+        <w:t>Nilai untuk kotak dengan jumlah garis yang lain ditentukan menimbang bahwa ketika suatu kotak berisi 0 garis, masih tidak memberi keuntungan bagi kedua pemain. Ketika kotak berisi 1 garis tentunya lebih menguntungkan dibanding 0 garis karena artinya hanya perlu 3 garis lagi untuk memenuhi kotak, dan selanjutnya juga untuk kotak dengan 2 garis.</w:t>
+      </w:r>
+    </w:p>
+    <w:p>
+      <w:pPr>
+        <w:ind w:left="360"/>
+        <w:jc w:val="both"/>
+        <w:rPr>
+          <w:rFonts w:eastAsiaTheme="minorEastAsia" w:cs="Times New Roman"/>
+          <w:lang w:val="id-ID"/>
+        </w:rPr>
+      </w:pPr>
+      <w:r>
+        <w:rPr>
+          <w:rFonts w:eastAsiaTheme="minorEastAsia" w:cs="Times New Roman"/>
+          <w:lang w:val="id-ID"/>
+        </w:rPr>
+        <w:t>Penalti atau pengaruh terbesar secara logis harusnya ketika kotak berhasil dibuat oleh kita atau musuh. Tentunya saat kotak dibuat oleh kita berdampak positif karena membawa kita lebih dekat ke kemenangan sehingga direpresentasikan dengan nilai positif yang besar. Namun, bila kotak dibuat oleh musuh tentu berdampak negatif karena membawa kita semakin dekat ke kekalahan dan direpresentasikan dengan nilai-nilai negatif yang besar.</w:t>
+      </w:r>
+    </w:p>
+    <w:p>
+      <w:pPr>
+        <w:ind w:left="360"/>
+        <w:rPr>
+          <w:rFonts w:eastAsiaTheme="minorEastAsia" w:cs="Times New Roman"/>
+          <w:lang w:val="id-ID"/>
+        </w:rPr>
+      </w:pPr>
+      <w:r>
+        <w:rPr>
+          <w:rFonts w:eastAsiaTheme="minorEastAsia" w:cs="Times New Roman"/>
+          <w:lang w:val="id-ID"/>
+        </w:rPr>
+        <w:t xml:space="preserve">Contoh perhitungan </w:t>
+      </w:r>
+      <w:r>
+        <w:rPr>
+          <w:rFonts w:eastAsiaTheme="minorEastAsia" w:cs="Times New Roman"/>
+          <w:i/>
+          <w:iCs/>
+          <w:lang w:val="id-ID"/>
+        </w:rPr>
+        <w:t>objective function</w:t>
+      </w:r>
+      <w:r>
+        <w:rPr>
+          <w:rFonts w:eastAsiaTheme="minorEastAsia" w:cs="Times New Roman"/>
+          <w:lang w:val="id-ID"/>
+        </w:rPr>
+        <w:t xml:space="preserve"> terdapat pada konfigurasi di bawah ini.</w:t>
+      </w:r>
+    </w:p>
+    <w:p>
+      <w:pPr>
+        <w:ind w:left="360"/>
+        <w:jc w:val="center"/>
+        <w:rPr>
+          <w:rFonts w:eastAsiaTheme="minorEastAsia" w:cs="Times New Roman"/>
+          <w:lang w:val="id-ID"/>
+        </w:rPr>
+      </w:pPr>
+      <w:r>
+        <w:rPr>
+          <w:rFonts w:cs="Times New Roman"/>
+          <w:noProof/>
+          <w:lang w:val="id-ID"/>
+        </w:rPr>
+        <w:drawing>
+          <wp:inline distT="0" distB="0" distL="0" distR="0" wp14:anchorId="33388091" wp14:editId="19A91890">
+            <wp:extent cx="1805940" cy="1805940"/>
+            <wp:effectExtent l="0" t="0" r="3810" b="3810"/>
+            <wp:docPr id="2" name="Picture 2"/>
+            <wp:cNvGraphicFramePr>
+              <a:graphicFrameLocks xmlns:a="http://schemas.openxmlformats.org/drawingml/2006/main" noChangeAspect="1"/>
+            </wp:cNvGraphicFramePr>
+            <a:graphic xmlns:a="http://schemas.openxmlformats.org/drawingml/2006/main">
+              <a:graphicData uri="http://schemas.openxmlformats.org/drawingml/2006/picture">
+                <pic:pic xmlns:pic="http://schemas.openxmlformats.org/drawingml/2006/picture">
+                  <pic:nvPicPr>
+                    <pic:cNvPr id="1" name=""/>
+                    <pic:cNvPicPr/>
+                  </pic:nvPicPr>
+                  <pic:blipFill>
+                    <a:blip r:embed="rId11"/>
+                    <a:stretch>
+                      <a:fillRect/>
+                    </a:stretch>
+                  </pic:blipFill>
+                  <pic:spPr>
+                    <a:xfrm>
+                      <a:off x="0" y="0"/>
+                      <a:ext cx="1810767" cy="1810767"/>
+                    </a:xfrm>
+                    <a:prstGeom prst="rect">
+                      <a:avLst/>
+                    </a:prstGeom>
+                  </pic:spPr>
+                </pic:pic>
+              </a:graphicData>
+            </a:graphic>
+          </wp:inline>
+        </w:drawing>
+      </w:r>
+    </w:p>
+    <w:p>
+      <w:pPr>
+        <w:ind w:left="360"/>
+        <w:rPr>
+          <w:rFonts w:eastAsiaTheme="minorEastAsia" w:cs="Times New Roman"/>
+          <w:lang w:val="id-ID"/>
+        </w:rPr>
+      </w:pPr>
+      <w:r>
+        <w:rPr>
+          <w:rFonts w:eastAsiaTheme="minorEastAsia" w:cs="Times New Roman"/>
+          <w:lang w:val="id-ID"/>
+        </w:rPr>
+        <w:t xml:space="preserve">Misal baru saja adalah giliran kita dan kita meletakkan satu garis sehingga </w:t>
+      </w:r>
+      <w:r>
+        <w:rPr>
+          <w:rFonts w:eastAsiaTheme="minorEastAsia" w:cs="Times New Roman"/>
+          <w:i/>
+          <w:iCs/>
+          <w:lang w:val="id-ID"/>
+        </w:rPr>
+        <w:t>t</w:t>
+      </w:r>
+      <w:r>
+        <w:rPr>
+          <w:rFonts w:eastAsiaTheme="minorEastAsia" w:cs="Times New Roman"/>
+          <w:lang w:val="id-ID"/>
+        </w:rPr>
+        <w:t xml:space="preserve"> bernilai -1.</w:t>
+      </w:r>
+    </w:p>
+    <w:p>
+      <w:pPr>
+        <w:pStyle w:val="ListParagraph"/>
+        <w:numPr>
+          <w:ilvl w:val="0"/>
+          <w:numId w:val="11"/>
+        </w:numPr>
+        <w:ind w:left="1080"/>
+        <w:rPr>
+          <w:rFonts w:eastAsiaTheme="minorEastAsia" w:cs="Times New Roman"/>
+          <w:lang w:val="id-ID"/>
+        </w:rPr>
+      </w:pPr>
+      <w:r>
+        <w:rPr>
+          <w:rFonts w:eastAsiaTheme="minorEastAsia" w:cs="Times New Roman"/>
+          <w:lang w:val="id-ID"/>
+        </w:rPr>
+        <w:t>Kotak 1 bernilai 5 karena diisi oleh 1 garis. (v(B</w:t>
+      </w:r>
+      <w:r>
+        <w:rPr>
+          <w:rFonts w:eastAsiaTheme="minorEastAsia" w:cs="Times New Roman"/>
+          <w:vertAlign w:val="subscript"/>
+          <w:lang w:val="id-ID"/>
+        </w:rPr>
+        <w:t>1</w:t>
+      </w:r>
+      <w:r>
+        <w:rPr>
+          <w:rFonts w:eastAsiaTheme="minorEastAsia" w:cs="Times New Roman"/>
+          <w:lang w:val="id-ID"/>
+        </w:rPr>
+        <w:t>) = 5)</w:t>
+      </w:r>
+    </w:p>
+    <w:p>
+      <w:pPr>
+        <w:pStyle w:val="ListParagraph"/>
+        <w:numPr>
+          <w:ilvl w:val="0"/>
+          <w:numId w:val="11"/>
+        </w:numPr>
+        <w:ind w:left="1080"/>
+        <w:rPr>
+          <w:rFonts w:eastAsiaTheme="minorEastAsia" w:cs="Times New Roman"/>
+          <w:lang w:val="id-ID"/>
+        </w:rPr>
+      </w:pPr>
+      <w:r>
+        <w:rPr>
+          <w:rFonts w:eastAsiaTheme="minorEastAsia" w:cs="Times New Roman"/>
+          <w:lang w:val="id-ID"/>
+        </w:rPr>
+        <w:t>Kotak 2 bernilai -20 karena diisi oleh 3 garis. (v(B</w:t>
+      </w:r>
+      <w:r>
+        <w:rPr>
+          <w:rFonts w:eastAsiaTheme="minorEastAsia" w:cs="Times New Roman"/>
+          <w:vertAlign w:val="subscript"/>
+          <w:lang w:val="id-ID"/>
+        </w:rPr>
+        <w:t>2</w:t>
+      </w:r>
+      <w:r>
+        <w:rPr>
+          <w:rFonts w:eastAsiaTheme="minorEastAsia" w:cs="Times New Roman"/>
+          <w:lang w:val="id-ID"/>
+        </w:rPr>
+        <w:t xml:space="preserve">) = </w:t>
+      </w:r>
+      <m:oMath>
+        <m:r>
+          <w:rPr>
+            <w:rFonts w:ascii="Cambria Math" w:eastAsiaTheme="minorEastAsia" w:hAnsi="Cambria Math" w:cs="Times New Roman"/>
+            <w:lang w:val="id-ID"/>
+          </w:rPr>
+          <m:t>25</m:t>
+        </m:r>
+        <m:r>
+          <m:rPr>
+            <m:sty m:val="p"/>
+          </m:rPr>
+          <w:rPr>
+            <w:rFonts w:ascii="Cambria Math" w:eastAsiaTheme="minorEastAsia" w:hAnsi="Cambria Math" w:cs="Times New Roman"/>
+            <w:lang w:val="id-ID"/>
+          </w:rPr>
+          <m:t>⋅</m:t>
+        </m:r>
+        <m:r>
+          <w:rPr>
+            <w:rFonts w:ascii="Cambria Math" w:eastAsiaTheme="minorEastAsia" w:hAnsi="Cambria Math" w:cs="Times New Roman"/>
+            <w:lang w:val="id-ID"/>
+          </w:rPr>
+          <m:t>t</m:t>
+        </m:r>
+      </m:oMath>
+      <w:r>
+        <w:rPr>
+          <w:rFonts w:eastAsiaTheme="minorEastAsia" w:cs="Times New Roman"/>
+          <w:lang w:val="id-ID"/>
+        </w:rPr>
+        <w:t xml:space="preserve"> = </w:t>
+      </w:r>
+      <m:oMath>
+        <m:r>
+          <w:rPr>
+            <w:rFonts w:ascii="Cambria Math" w:eastAsiaTheme="minorEastAsia" w:hAnsi="Cambria Math" w:cs="Times New Roman"/>
+            <w:lang w:val="id-ID"/>
+          </w:rPr>
+          <m:t>25</m:t>
+        </m:r>
+        <m:r>
+          <m:rPr>
+            <m:sty m:val="p"/>
+          </m:rPr>
+          <w:rPr>
+            <w:rFonts w:ascii="Cambria Math" w:eastAsiaTheme="minorEastAsia" w:hAnsi="Cambria Math" w:cs="Times New Roman"/>
+          </w:rPr>
+          <m:t>⋅</m:t>
+        </m:r>
+        <m:d>
+          <m:dPr>
+            <m:ctrlPr>
+              <w:rPr>
+                <w:rFonts w:ascii="Cambria Math" w:eastAsiaTheme="minorEastAsia" w:hAnsi="Cambria Math" w:cs="Times New Roman"/>
+                <w:i/>
+                <w:lang w:val="id-ID"/>
+              </w:rPr>
+            </m:ctrlPr>
+          </m:dPr>
+          <m:e>
+            <m:r>
+              <w:rPr>
+                <w:rFonts w:ascii="Cambria Math" w:eastAsiaTheme="minorEastAsia" w:hAnsi="Cambria Math" w:cs="Times New Roman"/>
+                <w:lang w:val="id-ID"/>
+              </w:rPr>
+              <m:t>-1</m:t>
+            </m:r>
+          </m:e>
+        </m:d>
+      </m:oMath>
+      <w:r>
+        <w:rPr>
+          <w:rFonts w:eastAsiaTheme="minorEastAsia" w:cs="Times New Roman"/>
+          <w:lang w:val="id-ID"/>
+        </w:rPr>
+        <w:t xml:space="preserve"> = -25)</w:t>
+      </w:r>
+    </w:p>
+    <w:p>
+      <w:pPr>
+        <w:pStyle w:val="ListParagraph"/>
+        <w:numPr>
+          <w:ilvl w:val="0"/>
+          <w:numId w:val="11"/>
+        </w:numPr>
+        <w:ind w:left="1080"/>
+        <w:rPr>
+          <w:rFonts w:eastAsiaTheme="minorEastAsia" w:cs="Times New Roman"/>
+          <w:lang w:val="id-ID"/>
+        </w:rPr>
+      </w:pPr>
+      <w:r>
+        <w:rPr>
+          <w:rFonts w:eastAsiaTheme="minorEastAsia" w:cs="Times New Roman"/>
+          <w:lang w:val="id-ID"/>
+        </w:rPr>
+        <w:t>Kotak 3 bernilai -20 karena diisi oleh 3 garis. (v(B</w:t>
+      </w:r>
+      <w:r>
+        <w:rPr>
+          <w:rFonts w:eastAsiaTheme="minorEastAsia" w:cs="Times New Roman"/>
+          <w:vertAlign w:val="subscript"/>
+          <w:lang w:val="id-ID"/>
+        </w:rPr>
+        <w:t>3</w:t>
+      </w:r>
+      <w:r>
+        <w:rPr>
+          <w:rFonts w:eastAsiaTheme="minorEastAsia" w:cs="Times New Roman"/>
+          <w:lang w:val="id-ID"/>
+        </w:rPr>
+        <w:t xml:space="preserve">) = 25 * t = </w:t>
+      </w:r>
+      <m:oMath>
+        <m:r>
+          <w:rPr>
+            <w:rFonts w:ascii="Cambria Math" w:eastAsiaTheme="minorEastAsia" w:hAnsi="Cambria Math" w:cs="Times New Roman"/>
+            <w:lang w:val="id-ID"/>
+          </w:rPr>
+          <m:t>25</m:t>
+        </m:r>
+        <m:r>
+          <m:rPr>
+            <m:sty m:val="p"/>
+          </m:rPr>
+          <w:rPr>
+            <w:rFonts w:ascii="Cambria Math" w:eastAsiaTheme="minorEastAsia" w:hAnsi="Cambria Math" w:cs="Times New Roman"/>
+          </w:rPr>
+          <m:t>⋅</m:t>
+        </m:r>
+        <m:d>
+          <m:dPr>
+            <m:ctrlPr>
+              <w:rPr>
+                <w:rFonts w:ascii="Cambria Math" w:eastAsiaTheme="minorEastAsia" w:hAnsi="Cambria Math" w:cs="Times New Roman"/>
+                <w:i/>
+                <w:lang w:val="id-ID"/>
+              </w:rPr>
+            </m:ctrlPr>
+          </m:dPr>
+          <m:e>
+            <m:r>
+              <w:rPr>
+                <w:rFonts w:ascii="Cambria Math" w:eastAsiaTheme="minorEastAsia" w:hAnsi="Cambria Math" w:cs="Times New Roman"/>
+                <w:lang w:val="id-ID"/>
+              </w:rPr>
+              <m:t>-1</m:t>
+            </m:r>
+          </m:e>
+        </m:d>
+      </m:oMath>
+      <w:r>
+        <w:rPr>
+          <w:rFonts w:eastAsiaTheme="minorEastAsia" w:cs="Times New Roman"/>
+          <w:lang w:val="id-ID"/>
+        </w:rPr>
+        <w:t xml:space="preserve"> = -25)</w:t>
+      </w:r>
+    </w:p>
+    <w:p>
+      <w:pPr>
+        <w:pStyle w:val="ListParagraph"/>
+        <w:numPr>
+          <w:ilvl w:val="0"/>
+          <w:numId w:val="11"/>
+        </w:numPr>
+        <w:ind w:left="1080"/>
+        <w:rPr>
+          <w:rFonts w:eastAsiaTheme="minorEastAsia" w:cs="Times New Roman"/>
+          <w:lang w:val="id-ID"/>
+        </w:rPr>
+      </w:pPr>
+      <w:r>
+        <w:rPr>
+          <w:rFonts w:eastAsiaTheme="minorEastAsia" w:cs="Times New Roman"/>
+          <w:lang w:val="id-ID"/>
+        </w:rPr>
+        <w:t>Kotak 4 bernilai 10 karena diisi oleh 2 garis. (v(B</w:t>
+      </w:r>
+      <w:r>
+        <w:rPr>
+          <w:rFonts w:eastAsiaTheme="minorEastAsia" w:cs="Times New Roman"/>
+          <w:vertAlign w:val="subscript"/>
+          <w:lang w:val="id-ID"/>
+        </w:rPr>
+        <w:t>4</w:t>
+      </w:r>
+      <w:r>
+        <w:rPr>
+          <w:rFonts w:eastAsiaTheme="minorEastAsia" w:cs="Times New Roman"/>
+          <w:lang w:val="id-ID"/>
+        </w:rPr>
+        <w:t>) = 10)</w:t>
+      </w:r>
+    </w:p>
+    <w:p>
+      <w:pPr>
+        <w:pStyle w:val="ListParagraph"/>
+        <w:numPr>
+          <w:ilvl w:val="0"/>
+          <w:numId w:val="11"/>
+        </w:numPr>
+        <w:ind w:left="1080"/>
+        <w:rPr>
+          <w:rFonts w:eastAsiaTheme="minorEastAsia" w:cs="Times New Roman"/>
+          <w:lang w:val="id-ID"/>
+        </w:rPr>
+      </w:pPr>
+      <w:r>
+        <w:rPr>
+          <w:rFonts w:eastAsiaTheme="minorEastAsia" w:cs="Times New Roman"/>
+          <w:lang w:val="id-ID"/>
+        </w:rPr>
+        <w:t>Kotak 5 bernilai -100 karena berhasil dibuat oleh musuh. (v(B</w:t>
+      </w:r>
+      <w:r>
+        <w:rPr>
+          <w:rFonts w:eastAsiaTheme="minorEastAsia" w:cs="Times New Roman"/>
+          <w:vertAlign w:val="subscript"/>
+          <w:lang w:val="id-ID"/>
+        </w:rPr>
+        <w:t>5</w:t>
+      </w:r>
+      <w:r>
+        <w:rPr>
+          <w:rFonts w:eastAsiaTheme="minorEastAsia" w:cs="Times New Roman"/>
+          <w:lang w:val="id-ID"/>
+        </w:rPr>
+        <w:t>) = -100)</w:t>
+      </w:r>
+    </w:p>
+    <w:p>
+      <w:pPr>
+        <w:pStyle w:val="ListParagraph"/>
+        <w:numPr>
+          <w:ilvl w:val="0"/>
+          <w:numId w:val="11"/>
+        </w:numPr>
+        <w:ind w:left="1080"/>
+        <w:rPr>
+          <w:rFonts w:eastAsiaTheme="minorEastAsia" w:cs="Times New Roman"/>
+          <w:lang w:val="id-ID"/>
+        </w:rPr>
+      </w:pPr>
+      <w:r>
+        <w:rPr>
+          <w:rFonts w:eastAsiaTheme="minorEastAsia" w:cs="Times New Roman"/>
+          <w:lang w:val="id-ID"/>
+        </w:rPr>
+        <w:t>Kotak 6 bernilai 10 karena diisi oleh 2 garis. (v(B</w:t>
+      </w:r>
+      <w:r>
+        <w:rPr>
+          <w:rFonts w:eastAsiaTheme="minorEastAsia" w:cs="Times New Roman"/>
+          <w:vertAlign w:val="subscript"/>
+          <w:lang w:val="id-ID"/>
+        </w:rPr>
+        <w:t>6</w:t>
+      </w:r>
+      <w:r>
+        <w:rPr>
+          <w:rFonts w:eastAsiaTheme="minorEastAsia" w:cs="Times New Roman"/>
+          <w:lang w:val="id-ID"/>
+        </w:rPr>
+        <w:t>) = 10)</w:t>
+      </w:r>
+    </w:p>
+    <w:p>
+      <w:pPr>
+        <w:pStyle w:val="ListParagraph"/>
+        <w:numPr>
+          <w:ilvl w:val="0"/>
+          <w:numId w:val="11"/>
+        </w:numPr>
+        <w:ind w:left="1080"/>
+        <w:rPr>
+          <w:rFonts w:eastAsiaTheme="minorEastAsia" w:cs="Times New Roman"/>
+          <w:lang w:val="id-ID"/>
+        </w:rPr>
+      </w:pPr>
+      <w:r>
+        <w:rPr>
+          <w:rFonts w:eastAsiaTheme="minorEastAsia" w:cs="Times New Roman"/>
+          <w:lang w:val="id-ID"/>
+        </w:rPr>
+        <w:t>Kotak 7 bernilai 100 karena berhasil dibuat oleh kita. (v(B</w:t>
+      </w:r>
+      <w:r>
+        <w:rPr>
+          <w:rFonts w:eastAsiaTheme="minorEastAsia" w:cs="Times New Roman"/>
+          <w:vertAlign w:val="subscript"/>
+          <w:lang w:val="id-ID"/>
+        </w:rPr>
+        <w:t>7</w:t>
+      </w:r>
+      <w:r>
+        <w:rPr>
+          <w:rFonts w:eastAsiaTheme="minorEastAsia" w:cs="Times New Roman"/>
+          <w:lang w:val="id-ID"/>
+        </w:rPr>
+        <w:t>) = 100)</w:t>
+      </w:r>
+    </w:p>
+    <w:p>
+      <w:pPr>
+        <w:pStyle w:val="ListParagraph"/>
+        <w:numPr>
+          <w:ilvl w:val="0"/>
+          <w:numId w:val="11"/>
+        </w:numPr>
+        <w:ind w:left="1080"/>
+        <w:rPr>
+          <w:rFonts w:eastAsiaTheme="minorEastAsia" w:cs="Times New Roman"/>
+          <w:lang w:val="id-ID"/>
+        </w:rPr>
+      </w:pPr>
+      <w:r>
+        <w:rPr>
+          <w:rFonts w:eastAsiaTheme="minorEastAsia" w:cs="Times New Roman"/>
+          <w:lang w:val="id-ID"/>
+        </w:rPr>
+        <w:t>Kotak 8 bernilai 10 karena diisi oleh 2 garis. (v(B</w:t>
+      </w:r>
+      <w:r>
+        <w:rPr>
+          <w:rFonts w:eastAsiaTheme="minorEastAsia" w:cs="Times New Roman"/>
+          <w:vertAlign w:val="subscript"/>
+          <w:lang w:val="id-ID"/>
+        </w:rPr>
+        <w:t>8</w:t>
+      </w:r>
+      <w:r>
+        <w:rPr>
+          <w:rFonts w:eastAsiaTheme="minorEastAsia" w:cs="Times New Roman"/>
+          <w:lang w:val="id-ID"/>
+        </w:rPr>
+        <w:t>) = 10)</w:t>
+      </w:r>
+    </w:p>
+    <w:p>
+      <w:pPr>
+        <w:pStyle w:val="ListParagraph"/>
+        <w:numPr>
+          <w:ilvl w:val="0"/>
+          <w:numId w:val="11"/>
+        </w:numPr>
+        <w:ind w:left="1080"/>
+        <w:rPr>
+          <w:rFonts w:eastAsiaTheme="minorEastAsia" w:cs="Times New Roman"/>
+          <w:lang w:val="id-ID"/>
+        </w:rPr>
+      </w:pPr>
+      <w:r>
+        <w:rPr>
+          <w:rFonts w:eastAsiaTheme="minorEastAsia" w:cs="Times New Roman"/>
+          <w:lang w:val="id-ID"/>
+        </w:rPr>
+        <w:t>Kotak 9 bernilai 0 karena belum diisi oleh garis. (v(B</w:t>
+      </w:r>
+      <w:r>
+        <w:rPr>
+          <w:rFonts w:eastAsiaTheme="minorEastAsia" w:cs="Times New Roman"/>
+          <w:vertAlign w:val="subscript"/>
+          <w:lang w:val="id-ID"/>
+        </w:rPr>
+        <w:t>9</w:t>
+      </w:r>
+      <w:r>
+        <w:rPr>
+          <w:rFonts w:eastAsiaTheme="minorEastAsia" w:cs="Times New Roman"/>
+          <w:lang w:val="id-ID"/>
+        </w:rPr>
+        <w:t>) = 0)</w:t>
+      </w:r>
+    </w:p>
+    <w:p>
+      <w:pPr>
+        <w:spacing w:after="0"/>
+        <w:ind w:left="360"/>
+        <w:rPr>
+          <w:rFonts w:eastAsiaTheme="minorEastAsia" w:cs="Times New Roman"/>
+          <w:lang w:val="id-ID"/>
+        </w:rPr>
+      </w:pPr>
+      <w:r>
+        <w:rPr>
+          <w:rFonts w:eastAsiaTheme="minorEastAsia" w:cs="Times New Roman"/>
+          <w:lang w:val="id-ID"/>
+        </w:rPr>
+        <w:t xml:space="preserve">Sehingga total skor untuk </w:t>
+      </w:r>
+      <w:r>
+        <w:rPr>
+          <w:rFonts w:eastAsiaTheme="minorEastAsia" w:cs="Times New Roman"/>
+          <w:i/>
+          <w:lang w:val="id-ID"/>
+        </w:rPr>
+        <w:t>objective function</w:t>
+      </w:r>
+      <w:r>
+        <w:rPr>
+          <w:rFonts w:eastAsiaTheme="minorEastAsia" w:cs="Times New Roman"/>
+          <w:lang w:val="id-ID"/>
+        </w:rPr>
+        <w:t>:</w:t>
+      </w:r>
+    </w:p>
+    <w:p>
+      <w:pPr>
+        <w:ind w:left="360"/>
+        <w:rPr>
+          <w:rFonts w:eastAsiaTheme="minorEastAsia" w:cs="Times New Roman"/>
+          <w:lang w:val="id-ID"/>
+        </w:rPr>
+      </w:pPr>
+      <m:oMathPara>
+        <m:oMath>
+          <m:nary>
+            <m:naryPr>
+              <m:chr m:val="∑"/>
+              <m:limLoc m:val="undOvr"/>
+              <m:ctrlPr>
+                <w:rPr>
+                  <w:rFonts w:ascii="Cambria Math" w:hAnsi="Cambria Math" w:cs="Times New Roman"/>
+                  <w:i/>
+                  <w:lang w:val="id-ID"/>
+                </w:rPr>
+              </m:ctrlPr>
+            </m:naryPr>
+            <m:sub>
+              <m:r>
+                <w:rPr>
+                  <w:rFonts w:ascii="Cambria Math" w:hAnsi="Cambria Math" w:cs="Times New Roman"/>
+                  <w:lang w:val="id-ID"/>
+                </w:rPr>
+                <m:t>i=1</m:t>
+              </m:r>
+            </m:sub>
+            <m:sup>
+              <m:r>
+                <w:rPr>
+                  <w:rFonts w:ascii="Cambria Math" w:hAnsi="Cambria Math" w:cs="Times New Roman"/>
+                  <w:lang w:val="id-ID"/>
+                </w:rPr>
+                <m:t>L</m:t>
+              </m:r>
+            </m:sup>
+            <m:e>
+              <m:r>
+                <w:rPr>
+                  <w:rFonts w:ascii="Cambria Math" w:hAnsi="Cambria Math" w:cs="Times New Roman"/>
+                  <w:lang w:val="id-ID"/>
+                </w:rPr>
+                <m:t>v</m:t>
+              </m:r>
+              <m:d>
+                <m:dPr>
+                  <m:ctrlPr>
+                    <w:rPr>
+                      <w:rFonts w:ascii="Cambria Math" w:hAnsi="Cambria Math" w:cs="Times New Roman"/>
+                      <w:i/>
+                      <w:lang w:val="id-ID"/>
+                    </w:rPr>
+                  </m:ctrlPr>
+                </m:dPr>
+                <m:e>
+                  <m:sSub>
+                    <m:sSubPr>
+                      <m:ctrlPr>
+                        <w:rPr>
+                          <w:rFonts w:ascii="Cambria Math" w:hAnsi="Cambria Math" w:cs="Times New Roman"/>
+                          <w:i/>
+                          <w:lang w:val="id-ID"/>
+                        </w:rPr>
+                      </m:ctrlPr>
+                    </m:sSubPr>
+                    <m:e>
+                      <m:r>
+                        <w:rPr>
+                          <w:rFonts w:ascii="Cambria Math" w:hAnsi="Cambria Math" w:cs="Times New Roman"/>
+                          <w:lang w:val="id-ID"/>
+                        </w:rPr>
+                        <m:t>B</m:t>
+                      </m:r>
+                    </m:e>
+                    <m:sub>
+                      <m:r>
+                        <w:rPr>
+                          <w:rFonts w:ascii="Cambria Math" w:hAnsi="Cambria Math" w:cs="Times New Roman"/>
+                          <w:lang w:val="id-ID"/>
+                        </w:rPr>
+                        <m:t>i</m:t>
+                      </m:r>
+                    </m:sub>
+                  </m:sSub>
+                </m:e>
+              </m:d>
+              <m:r>
+                <w:rPr>
+                  <w:rFonts w:ascii="Cambria Math" w:hAnsi="Cambria Math" w:cs="Times New Roman"/>
+                  <w:lang w:val="id-ID"/>
+                </w:rPr>
+                <m:t>=5+</m:t>
+              </m:r>
+              <m:d>
+                <m:dPr>
+                  <m:ctrlPr>
+                    <w:rPr>
+                      <w:rFonts w:ascii="Cambria Math" w:hAnsi="Cambria Math" w:cs="Times New Roman"/>
+                      <w:i/>
+                      <w:lang w:val="id-ID"/>
+                    </w:rPr>
+                  </m:ctrlPr>
+                </m:dPr>
+                <m:e>
+                  <m:r>
+                    <w:rPr>
+                      <w:rFonts w:ascii="Cambria Math" w:hAnsi="Cambria Math" w:cs="Times New Roman"/>
+                      <w:lang w:val="id-ID"/>
+                    </w:rPr>
+                    <m:t>-25</m:t>
+                  </m:r>
+                </m:e>
+              </m:d>
+              <m:r>
+                <w:rPr>
+                  <w:rFonts w:ascii="Cambria Math" w:hAnsi="Cambria Math" w:cs="Times New Roman"/>
+                  <w:lang w:val="id-ID"/>
+                </w:rPr>
+                <m:t>+</m:t>
+              </m:r>
+              <m:d>
+                <m:dPr>
+                  <m:ctrlPr>
+                    <w:rPr>
+                      <w:rFonts w:ascii="Cambria Math" w:hAnsi="Cambria Math" w:cs="Times New Roman"/>
+                      <w:i/>
+                      <w:lang w:val="id-ID"/>
+                    </w:rPr>
+                  </m:ctrlPr>
+                </m:dPr>
+                <m:e>
+                  <m:r>
+                    <w:rPr>
+                      <w:rFonts w:ascii="Cambria Math" w:hAnsi="Cambria Math" w:cs="Times New Roman"/>
+                      <w:lang w:val="id-ID"/>
+                    </w:rPr>
+                    <m:t>-25</m:t>
+                  </m:r>
+                </m:e>
+              </m:d>
+              <m:r>
+                <w:rPr>
+                  <w:rFonts w:ascii="Cambria Math" w:hAnsi="Cambria Math" w:cs="Times New Roman"/>
+                  <w:lang w:val="id-ID"/>
+                </w:rPr>
+                <m:t>+10+</m:t>
+              </m:r>
+              <m:d>
+                <m:dPr>
+                  <m:ctrlPr>
+                    <w:rPr>
+                      <w:rFonts w:ascii="Cambria Math" w:hAnsi="Cambria Math" w:cs="Times New Roman"/>
+                      <w:i/>
+                      <w:lang w:val="id-ID"/>
+                    </w:rPr>
+                  </m:ctrlPr>
+                </m:dPr>
+                <m:e>
+                  <m:r>
+                    <w:rPr>
+                      <w:rFonts w:ascii="Cambria Math" w:hAnsi="Cambria Math" w:cs="Times New Roman"/>
+                      <w:lang w:val="id-ID"/>
+                    </w:rPr>
+                    <m:t>-100</m:t>
+                  </m:r>
+                </m:e>
+              </m:d>
+              <m:r>
+                <w:rPr>
+                  <w:rFonts w:ascii="Cambria Math" w:hAnsi="Cambria Math" w:cs="Times New Roman"/>
+                  <w:lang w:val="id-ID"/>
+                </w:rPr>
+                <m:t>+10+100+10+0=-15</m:t>
+              </m:r>
+            </m:e>
+          </m:nary>
+        </m:oMath>
+      </m:oMathPara>
+    </w:p>
+    <w:p>
+      <w:pPr>
         <w:rPr>
           <w:b/>
-          <w:bCs/>
           <w:sz w:val="28"/>
           <w:szCs w:val="24"/>
-          <w:lang w:val="sv-SE"/>
-        </w:rPr>
-      </w:pPr>
+          <w:lang w:val="id-ID"/>
+        </w:rPr>
+      </w:pPr>
+    </w:p>
+    <w:p>
+      <w:pPr>
+        <w:rPr>
+          <w:rFonts w:eastAsiaTheme="majorEastAsia" w:cs="Times New Roman"/>
+          <w:b/>
+          <w:color w:val="auto"/>
+          <w:sz w:val="28"/>
+          <w:szCs w:val="28"/>
+          <w:lang w:val="id-ID"/>
+        </w:rPr>
+      </w:pPr>
+      <w:r>
+        <w:rPr>
+          <w:lang w:val="id-ID"/>
+        </w:rPr>
+        <w:br w:type="page"/>
+      </w:r>
     </w:p>
     <w:p>
       <w:pPr>
         <w:pStyle w:val="Heading1"/>
       </w:pPr>
-      <w:bookmarkStart w:id="1" w:name="_Toc116754073"/>
-      <w:r>
-        <w:t>Minimax Alpha Beta Pruning</w:t>
+      <w:bookmarkStart w:id="1" w:name="_Toc117015924"/>
+      <w:r>
+        <w:t xml:space="preserve">Minimax </w:t>
+      </w:r>
+      <w:r>
+        <w:t xml:space="preserve">dengan </w:t>
+      </w:r>
+      <w:r>
+        <w:t>Alpha</w:t>
+      </w:r>
+      <w:r>
+        <w:t>-</w:t>
+      </w:r>
+      <w:r>
+        <w:t>Beta Pruning</w:t>
       </w:r>
       <w:bookmarkEnd w:id="1"/>
     </w:p>
     <w:p>
       <w:pPr>
         <w:rPr>
+          <w:lang w:val="id-ID"/>
+        </w:rPr>
+      </w:pPr>
+    </w:p>
+    <w:p>
+      <w:pPr>
+        <w:rPr>
           <w:b/>
-          <w:bCs/>
           <w:sz w:val="28"/>
           <w:szCs w:val="24"/>
-          <w:lang w:val="sv-SE"/>
-        </w:rPr>
-      </w:pPr>
+          <w:lang w:val="id-ID"/>
+        </w:rPr>
+      </w:pPr>
+    </w:p>
+    <w:p>
+      <w:pPr>
+        <w:rPr>
+          <w:rFonts w:eastAsiaTheme="majorEastAsia" w:cs="Times New Roman"/>
+          <w:b/>
+          <w:color w:val="auto"/>
+          <w:sz w:val="28"/>
+          <w:szCs w:val="28"/>
+          <w:lang w:val="id-ID"/>
+        </w:rPr>
+      </w:pPr>
+      <w:r>
+        <w:rPr>
+          <w:lang w:val="id-ID"/>
+        </w:rPr>
+        <w:br w:type="page"/>
+      </w:r>
     </w:p>
     <w:p>
       <w:pPr>
         <w:pStyle w:val="Heading1"/>
       </w:pPr>
-      <w:bookmarkStart w:id="2" w:name="_Toc116754074"/>
+      <w:bookmarkStart w:id="2" w:name="_Toc117015925"/>
       <w:r>
         <w:t>Local Search</w:t>
       </w:r>
@@ -1185,19 +2882,147 @@
     <w:p>
       <w:pPr>
         <w:rPr>
+          <w:lang w:val="id-ID"/>
+        </w:rPr>
+      </w:pPr>
+    </w:p>
+    <w:p>
+      <w:pPr>
+        <w:jc w:val="both"/>
+        <w:rPr>
+          <w:szCs w:val="24"/>
+        </w:rPr>
+      </w:pPr>
+      <w:r>
+        <w:rPr>
+          <w:i/>
+          <w:szCs w:val="24"/>
+          <w:lang w:val="id-ID"/>
+        </w:rPr>
+        <w:t xml:space="preserve">Local search </w:t>
+      </w:r>
+      <w:r>
+        <w:rPr>
+          <w:szCs w:val="24"/>
+          <w:lang w:val="id-ID"/>
+        </w:rPr>
+        <w:t xml:space="preserve">untuk penyelesaian permainan </w:t>
+      </w:r>
+      <w:r>
+        <w:rPr>
+          <w:i/>
+          <w:szCs w:val="24"/>
+          <w:lang w:val="id-ID"/>
+        </w:rPr>
+        <w:t xml:space="preserve">Dots and Boxes </w:t>
+      </w:r>
+      <w:r>
+        <w:rPr>
+          <w:szCs w:val="24"/>
+          <w:lang w:val="id-ID"/>
+        </w:rPr>
+        <w:t xml:space="preserve">dapat dilakukan dengan metode </w:t>
+      </w:r>
+      <w:r>
+        <w:rPr>
+          <w:i/>
+          <w:szCs w:val="24"/>
+          <w:lang w:val="id-ID"/>
+        </w:rPr>
+        <w:t xml:space="preserve">hill-climbing search </w:t>
+      </w:r>
+      <w:r>
+        <w:rPr>
+          <w:szCs w:val="24"/>
+          <w:lang w:val="id-ID"/>
+        </w:rPr>
+        <w:t xml:space="preserve">dengan variasi </w:t>
+      </w:r>
+      <w:r>
+        <w:rPr>
+          <w:i/>
+          <w:szCs w:val="24"/>
+          <w:lang w:val="id-ID"/>
+        </w:rPr>
+        <w:t xml:space="preserve">sideways move </w:t>
+      </w:r>
+      <w:r>
+        <w:rPr>
+          <w:szCs w:val="24"/>
+          <w:lang w:val="id-ID"/>
+        </w:rPr>
+        <w:t xml:space="preserve">yang memilih gerakan untuk menghasilkan </w:t>
+      </w:r>
+      <w:r>
+        <w:rPr>
+          <w:i/>
+          <w:szCs w:val="24"/>
+          <w:lang w:val="id-ID"/>
+        </w:rPr>
+        <w:t xml:space="preserve">state </w:t>
+      </w:r>
+      <w:r>
+        <w:rPr>
+          <w:szCs w:val="24"/>
+          <w:lang w:val="id-ID"/>
+        </w:rPr>
+        <w:t xml:space="preserve">baru berdasarkan </w:t>
+      </w:r>
+      <w:r>
+        <w:rPr>
+          <w:i/>
+          <w:szCs w:val="24"/>
+          <w:lang w:val="id-ID"/>
+        </w:rPr>
+        <w:t>objective function</w:t>
+      </w:r>
+      <w:r>
+        <w:rPr>
+          <w:szCs w:val="24"/>
+          <w:lang w:val="id-ID"/>
+        </w:rPr>
+        <w:t>-nya.</w:t>
+      </w:r>
+      <w:r>
+        <w:rPr>
+          <w:szCs w:val="24"/>
+        </w:rPr>
+        <w:t xml:space="preserve"> </w:t>
+      </w:r>
+    </w:p>
+    <w:p>
+      <w:pPr>
+        <w:rPr>
           <w:b/>
-          <w:bCs/>
           <w:sz w:val="28"/>
           <w:szCs w:val="24"/>
-          <w:lang w:val="sv-SE"/>
-        </w:rPr>
-      </w:pPr>
+          <w:lang w:val="id-ID"/>
+        </w:rPr>
+      </w:pPr>
+    </w:p>
+    <w:p>
+      <w:pPr>
+        <w:rPr>
+          <w:rFonts w:eastAsiaTheme="majorEastAsia" w:cs="Times New Roman"/>
+          <w:b/>
+          <w:color w:val="auto"/>
+          <w:sz w:val="28"/>
+          <w:szCs w:val="28"/>
+          <w:lang w:val="id-ID"/>
+        </w:rPr>
+      </w:pPr>
+      <w:r>
+        <w:rPr>
+          <w:lang w:val="id-ID"/>
+        </w:rPr>
+        <w:br w:type="page"/>
+      </w:r>
     </w:p>
     <w:p>
       <w:pPr>
         <w:pStyle w:val="Heading1"/>
       </w:pPr>
-      <w:bookmarkStart w:id="3" w:name="_Toc116754075"/>
+      <w:bookmarkStart w:id="3" w:name="_Toc117015926"/>
       <w:r>
         <w:t>Hasil Pertandingan</w:t>
       </w:r>
@@ -1207,18 +3032,35 @@
       <w:pPr>
         <w:rPr>
           <w:b/>
-          <w:bCs/>
           <w:sz w:val="28"/>
           <w:szCs w:val="24"/>
-          <w:lang w:val="sv-SE"/>
-        </w:rPr>
-      </w:pPr>
+          <w:lang w:val="id-ID"/>
+        </w:rPr>
+      </w:pPr>
+    </w:p>
+    <w:p>
+      <w:pPr>
+        <w:rPr>
+          <w:rFonts w:eastAsiaTheme="majorEastAsia" w:cs="Times New Roman"/>
+          <w:b/>
+          <w:color w:val="auto"/>
+          <w:sz w:val="28"/>
+          <w:szCs w:val="28"/>
+          <w:lang w:val="id-ID"/>
+        </w:rPr>
+      </w:pPr>
+      <w:r>
+        <w:rPr>
+          <w:lang w:val="id-ID"/>
+        </w:rPr>
+        <w:br w:type="page"/>
+      </w:r>
     </w:p>
     <w:p>
       <w:pPr>
         <w:pStyle w:val="Heading1"/>
       </w:pPr>
-      <w:bookmarkStart w:id="4" w:name="_Toc116754076"/>
+      <w:bookmarkStart w:id="4" w:name="_Toc117015927"/>
       <w:r>
         <w:t>Saran Perbaikan</w:t>
       </w:r>
@@ -1228,10 +3070,9 @@
       <w:pPr>
         <w:rPr>
           <w:b/>
-          <w:bCs/>
           <w:sz w:val="28"/>
           <w:szCs w:val="24"/>
-          <w:lang w:val="sv-SE"/>
+          <w:lang w:val="id-ID"/>
         </w:rPr>
       </w:pPr>
     </w:p>
@@ -1239,11 +3080,242 @@
       <w:pPr>
         <w:pStyle w:val="Heading1"/>
       </w:pPr>
-      <w:bookmarkStart w:id="5" w:name="_Toc116754077"/>
+      <w:bookmarkStart w:id="5" w:name="_Toc117015928"/>
       <w:r>
         <w:t>Kontribusi Anggota</w:t>
       </w:r>
       <w:bookmarkEnd w:id="5"/>
+    </w:p>
+    <w:p>
+      <w:pPr>
+        <w:pStyle w:val="Heading1"/>
+        <w:numPr>
+          <w:ilvl w:val="0"/>
+          <w:numId w:val="0"/>
+        </w:numPr>
+      </w:pPr>
+    </w:p>
+    <w:tbl>
+      <w:tblPr>
+        <w:tblStyle w:val="TableGrid"/>
+        <w:tblW w:w="0" w:type="auto"/>
+        <w:tblLook w:val="0480" w:firstRow="0" w:lastRow="0" w:firstColumn="1" w:lastColumn="0" w:noHBand="0" w:noVBand="1"/>
+      </w:tblPr>
+      <w:tblGrid>
+        <w:gridCol w:w="4508"/>
+        <w:gridCol w:w="4508"/>
+      </w:tblGrid>
+      <w:tr>
+        <w:tc>
+          <w:tcPr>
+            <w:tcW w:w="4508" w:type="dxa"/>
+          </w:tcPr>
+          <w:p>
+            <w:pPr>
+              <w:rPr>
+                <w:b/>
+                <w:sz w:val="28"/>
+                <w:szCs w:val="24"/>
+                <w:lang w:val="id-ID"/>
+              </w:rPr>
+            </w:pPr>
+            <w:r>
+              <w:rPr>
+                <w:b/>
+                <w:sz w:val="28"/>
+                <w:szCs w:val="24"/>
+                <w:lang w:val="id-ID"/>
+              </w:rPr>
+              <w:t>Nama - NIM</w:t>
+            </w:r>
+          </w:p>
+        </w:tc>
+        <w:tc>
+          <w:tcPr>
+            <w:tcW w:w="4508" w:type="dxa"/>
+          </w:tcPr>
+          <w:p>
+            <w:pPr>
+              <w:rPr>
+                <w:b/>
+                <w:sz w:val="28"/>
+                <w:szCs w:val="24"/>
+                <w:lang w:val="id-ID"/>
+              </w:rPr>
+            </w:pPr>
+            <w:r>
+              <w:rPr>
+                <w:b/>
+                <w:sz w:val="28"/>
+                <w:szCs w:val="24"/>
+                <w:lang w:val="id-ID"/>
+              </w:rPr>
+              <w:t>Kontribusi</w:t>
+            </w:r>
+          </w:p>
+        </w:tc>
+      </w:tr>
+      <w:tr>
+        <w:tc>
+          <w:tcPr>
+            <w:tcW w:w="4508" w:type="dxa"/>
+          </w:tcPr>
+          <w:p>
+            <w:pPr>
+              <w:rPr>
+                <w:lang w:val="id-ID"/>
+              </w:rPr>
+            </w:pPr>
+            <w:r>
+              <w:rPr>
+                <w:lang w:val="id-ID"/>
+              </w:rPr>
+              <w:t>Ahmad Alfani Handoyo</w:t>
+            </w:r>
+            <w:r>
+              <w:rPr>
+                <w:lang w:val="id-ID"/>
+              </w:rPr>
+              <w:t xml:space="preserve"> – 13520023</w:t>
+            </w:r>
+          </w:p>
+        </w:tc>
+        <w:tc>
+          <w:tcPr>
+            <w:tcW w:w="4508" w:type="dxa"/>
+          </w:tcPr>
+          <w:p>
+            <w:pPr>
+              <w:rPr>
+                <w:lang w:val="id-ID"/>
+              </w:rPr>
+            </w:pPr>
+          </w:p>
+        </w:tc>
+      </w:tr>
+      <w:tr>
+        <w:tc>
+          <w:tcPr>
+            <w:tcW w:w="4508" w:type="dxa"/>
+          </w:tcPr>
+          <w:p>
+            <w:pPr>
+              <w:rPr>
+                <w:lang w:val="id-ID"/>
+              </w:rPr>
+            </w:pPr>
+            <w:r>
+              <w:rPr>
+                <w:lang w:val="id-ID"/>
+              </w:rPr>
+              <w:t>Aditya Prawira Nugroho</w:t>
+            </w:r>
+            <w:r>
+              <w:rPr>
+                <w:lang w:val="id-ID"/>
+              </w:rPr>
+              <w:t xml:space="preserve"> – 13520049</w:t>
+            </w:r>
+          </w:p>
+        </w:tc>
+        <w:tc>
+          <w:tcPr>
+            <w:tcW w:w="4508" w:type="dxa"/>
+          </w:tcPr>
+          <w:p>
+            <w:pPr>
+              <w:rPr>
+                <w:lang w:val="id-ID"/>
+              </w:rPr>
+            </w:pPr>
+          </w:p>
+        </w:tc>
+      </w:tr>
+      <w:tr>
+        <w:tc>
+          <w:tcPr>
+            <w:tcW w:w="4508" w:type="dxa"/>
+          </w:tcPr>
+          <w:p>
+            <w:pPr>
+              <w:rPr>
+                <w:lang w:val="id-ID"/>
+              </w:rPr>
+            </w:pPr>
+            <w:r>
+              <w:rPr>
+                <w:lang w:val="id-ID"/>
+              </w:rPr>
+              <w:t>Felicia Sutandijo</w:t>
+            </w:r>
+            <w:r>
+              <w:rPr>
+                <w:lang w:val="id-ID"/>
+              </w:rPr>
+              <w:t xml:space="preserve"> – 13520050</w:t>
+            </w:r>
+          </w:p>
+        </w:tc>
+        <w:tc>
+          <w:tcPr>
+            <w:tcW w:w="4508" w:type="dxa"/>
+          </w:tcPr>
+          <w:p>
+            <w:pPr>
+              <w:rPr>
+                <w:lang w:val="id-ID"/>
+              </w:rPr>
+            </w:pPr>
+          </w:p>
+        </w:tc>
+      </w:tr>
+      <w:tr>
+        <w:tc>
+          <w:tcPr>
+            <w:tcW w:w="4508" w:type="dxa"/>
+          </w:tcPr>
+          <w:p>
+            <w:pPr>
+              <w:rPr>
+                <w:lang w:val="id-ID"/>
+              </w:rPr>
+            </w:pPr>
+            <w:r>
+              <w:rPr>
+                <w:lang w:val="id-ID"/>
+              </w:rPr>
+              <w:t>Putri Nurhaliza</w:t>
+            </w:r>
+            <w:r>
+              <w:rPr>
+                <w:lang w:val="id-ID"/>
+              </w:rPr>
+              <w:t xml:space="preserve"> – 13520066</w:t>
+            </w:r>
+          </w:p>
+        </w:tc>
+        <w:tc>
+          <w:tcPr>
+            <w:tcW w:w="4508" w:type="dxa"/>
+          </w:tcPr>
+          <w:p>
+            <w:pPr>
+              <w:rPr>
+                <w:lang w:val="id-ID"/>
+              </w:rPr>
+            </w:pPr>
+          </w:p>
+        </w:tc>
+      </w:tr>
+    </w:tbl>
+    <w:p>
+      <w:pPr>
+        <w:pStyle w:val="Heading1"/>
+        <w:numPr>
+          <w:ilvl w:val="0"/>
+          <w:numId w:val="0"/>
+        </w:numPr>
+      </w:pPr>
       <w:r>
         <w:br w:type="page"/>
       </w:r>
@@ -1252,7 +3324,7 @@
       <w:pPr>
         <w:pStyle w:val="ListParagraph"/>
         <w:rPr>
-          <w:lang w:val="sv-SE"/>
+          <w:lang w:val="id-ID"/>
         </w:rPr>
       </w:pPr>
     </w:p>
@@ -1260,7 +3332,7 @@
       <w:pPr>
         <w:pStyle w:val="ListParagraph"/>
         <w:rPr>
-          <w:lang w:val="sv-SE"/>
+          <w:lang w:val="id-ID"/>
         </w:rPr>
       </w:pPr>
     </w:p>
@@ -1268,7 +3340,7 @@
       <w:pPr>
         <w:pStyle w:val="ListParagraph"/>
         <w:rPr>
-          <w:lang w:val="sv-SE"/>
+          <w:lang w:val="id-ID"/>
         </w:rPr>
       </w:pPr>
     </w:p>
@@ -1276,7 +3348,7 @@
       <w:pPr>
         <w:pStyle w:val="ListParagraph"/>
         <w:rPr>
-          <w:lang w:val="sv-SE"/>
+          <w:lang w:val="id-ID"/>
         </w:rPr>
       </w:pPr>
     </w:p>
@@ -1284,7 +3356,7 @@
       <w:pPr>
         <w:pStyle w:val="ListParagraph"/>
         <w:rPr>
-          <w:lang w:val="sv-SE"/>
+          <w:lang w:val="id-ID"/>
         </w:rPr>
       </w:pPr>
     </w:p>
@@ -1292,7 +3364,7 @@
       <w:pPr>
         <w:pStyle w:val="ListParagraph"/>
         <w:rPr>
-          <w:lang w:val="sv-SE"/>
+          <w:lang w:val="id-ID"/>
         </w:rPr>
       </w:pPr>
     </w:p>
@@ -1300,7 +3372,7 @@
       <w:pPr>
         <w:pStyle w:val="ListParagraph"/>
         <w:rPr>
-          <w:lang w:val="sv-SE"/>
+          <w:lang w:val="id-ID"/>
         </w:rPr>
       </w:pPr>
     </w:p>
@@ -1308,19 +3380,19 @@
       <w:pPr>
         <w:pStyle w:val="ListParagraph"/>
         <w:rPr>
-          <w:lang w:val="sv-SE"/>
-        </w:rPr>
-      </w:pPr>
-    </w:p>
-    <w:p>
-      <w:pPr>
-        <w:rPr>
-          <w:lang w:val="sv-SE"/>
-        </w:rPr>
-      </w:pPr>
-      <w:r>
-        <w:rPr>
-          <w:lang w:val="sv-SE"/>
+          <w:lang w:val="id-ID"/>
+        </w:rPr>
+      </w:pPr>
+    </w:p>
+    <w:p>
+      <w:pPr>
+        <w:rPr>
+          <w:lang w:val="id-ID"/>
+        </w:rPr>
+      </w:pPr>
+      <w:r>
+        <w:rPr>
+          <w:lang w:val="id-ID"/>
         </w:rPr>
         <w:br w:type="page"/>
       </w:r>
@@ -1332,19 +3404,17 @@
         <w:jc w:val="center"/>
         <w:rPr>
           <w:b/>
-          <w:bCs/>
           <w:sz w:val="32"/>
           <w:szCs w:val="28"/>
-          <w:lang w:val="en-ID"/>
+          <w:lang w:val="id-ID"/>
         </w:rPr>
       </w:pPr>
       <w:r>
         <w:rPr>
           <w:b/>
-          <w:bCs/>
           <w:sz w:val="32"/>
           <w:szCs w:val="28"/>
-          <w:lang w:val="en-ID"/>
+          <w:lang w:val="id-ID"/>
         </w:rPr>
         <w:t>REFERENSI</w:t>
       </w:r>
@@ -1356,10 +3426,9 @@
         <w:jc w:val="center"/>
         <w:rPr>
           <w:b/>
-          <w:bCs/>
           <w:sz w:val="32"/>
           <w:szCs w:val="28"/>
-          <w:lang w:val="en-ID"/>
+          <w:lang w:val="id-ID"/>
         </w:rPr>
       </w:pPr>
     </w:p>
@@ -1368,34 +3437,27 @@
         <w:pStyle w:val="ListParagraph"/>
         <w:ind w:left="284" w:hanging="284"/>
         <w:rPr>
-          <w:lang w:val="sv-SE"/>
-        </w:rPr>
-      </w:pPr>
-      <w:r>
-        <w:rPr>
-          <w:lang w:val="en-ID"/>
+          <w:lang w:val="id-ID"/>
+        </w:rPr>
+      </w:pPr>
+      <w:r>
+        <w:rPr>
+          <w:lang w:val="id-ID"/>
         </w:rPr>
         <w:t xml:space="preserve">GeeksforGeeks. 2021. </w:t>
       </w:r>
       <w:r>
         <w:rPr>
           <w:i/>
-          <w:iCs/>
-          <w:lang w:val="en-ID"/>
+          <w:lang w:val="id-ID"/>
         </w:rPr>
         <w:t>Minimax Algorithm in Game Theory | Set 4 (Alpha-Beta Pruning)</w:t>
       </w:r>
       <w:r>
         <w:rPr>
-          <w:lang w:val="en-ID"/>
-        </w:rPr>
-        <w:t xml:space="preserve">. </w:t>
-      </w:r>
-      <w:r>
-        <w:rPr>
-          <w:lang w:val="sv-SE"/>
-        </w:rPr>
-        <w:t>Diakses pada 12 September 2022, dari https://www.geeksforgeeks.org/minimax-algorithm-in-game-theory-set-4-alpha-beta-pruning/</w:t>
+          <w:lang w:val="id-ID"/>
+        </w:rPr>
+        <w:t>. Diakses pada 12 September 2022, dari https://www.geeksforgeeks.org/minimax-algorithm-in-game-theory-set-4-alpha-beta-pruning/</w:t>
       </w:r>
     </w:p>
     <w:p>
@@ -1403,7 +3465,7 @@
         <w:pStyle w:val="ListParagraph"/>
         <w:ind w:left="0"/>
         <w:rPr>
-          <w:lang w:val="sv-SE"/>
+          <w:lang w:val="id-ID"/>
         </w:rPr>
       </w:pPr>
     </w:p>
@@ -1412,54 +3474,48 @@
         <w:pStyle w:val="ListParagraph"/>
         <w:ind w:left="284" w:hanging="284"/>
         <w:rPr>
-          <w:lang w:val="en-ID"/>
-        </w:rPr>
-      </w:pPr>
-      <w:r>
-        <w:rPr>
-          <w:lang w:val="en-ID"/>
+          <w:lang w:val="id-ID"/>
+        </w:rPr>
+      </w:pPr>
+      <w:r>
+        <w:rPr>
+          <w:lang w:val="id-ID"/>
         </w:rPr>
         <w:t>Khodra, Masayu Leylia.</w:t>
       </w:r>
       <w:r>
         <w:rPr>
-          <w:lang w:val="en-ID"/>
+          <w:lang w:val="id-ID"/>
         </w:rPr>
         <w:t xml:space="preserve"> 2021. </w:t>
       </w:r>
       <w:r>
         <w:rPr>
-          <w:lang w:val="en-ID"/>
+          <w:lang w:val="id-ID"/>
         </w:rPr>
         <w:t>“</w:t>
       </w:r>
       <w:r>
         <w:rPr>
-          <w:lang w:val="en-ID"/>
-        </w:rPr>
-        <w:t>Beyond Classical S</w:t>
-      </w:r>
-      <w:r>
-        <w:rPr>
-          <w:lang w:val="en-ID"/>
-        </w:rPr>
-        <w:t>earch: Classical Search vs Local Searc</w:t>
-      </w:r>
-      <w:r>
-        <w:rPr>
-          <w:lang w:val="en-ID"/>
+          <w:lang w:val="id-ID"/>
+        </w:rPr>
+        <w:t>Beyond Classical Search: Classical Search vs Local Searc</w:t>
+      </w:r>
+      <w:r>
+        <w:rPr>
+          <w:lang w:val="id-ID"/>
         </w:rPr>
         <w:t>h</w:t>
       </w:r>
       <w:r>
         <w:rPr>
-          <w:lang w:val="en-ID"/>
+          <w:lang w:val="id-ID"/>
         </w:rPr>
         <w:t>”.</w:t>
       </w:r>
       <w:r>
         <w:rPr>
-          <w:lang w:val="en-ID"/>
+          <w:lang w:val="id-ID"/>
         </w:rPr>
         <w:t xml:space="preserve"> Bandung: Institut Teknologi Bandung.</w:t>
       </w:r>
@@ -1469,7 +3525,7 @@
         <w:pStyle w:val="ListParagraph"/>
         <w:ind w:left="0"/>
         <w:rPr>
-          <w:lang w:val="en-ID"/>
+          <w:lang w:val="id-ID"/>
         </w:rPr>
       </w:pPr>
     </w:p>
@@ -1478,66 +3534,63 @@
         <w:pStyle w:val="ListParagraph"/>
         <w:ind w:left="284" w:hanging="284"/>
         <w:rPr>
-          <w:lang w:val="en-ID"/>
-        </w:rPr>
-      </w:pPr>
-      <w:r>
-        <w:rPr>
-          <w:lang w:val="en-ID"/>
+          <w:lang w:val="id-ID"/>
+        </w:rPr>
+      </w:pPr>
+      <w:r>
+        <w:rPr>
+          <w:lang w:val="id-ID"/>
         </w:rPr>
         <w:t>Russell</w:t>
       </w:r>
       <w:r>
         <w:rPr>
-          <w:lang w:val="en-ID"/>
+          <w:lang w:val="id-ID"/>
         </w:rPr>
         <w:t>, Stuart</w:t>
       </w:r>
       <w:r>
         <w:rPr>
-          <w:lang w:val="en-ID"/>
+          <w:lang w:val="id-ID"/>
         </w:rPr>
         <w:t xml:space="preserve">. Peter Norvig. 2010. </w:t>
       </w:r>
       <w:r>
         <w:rPr>
           <w:i/>
-          <w:iCs/>
-          <w:lang w:val="en-ID"/>
+          <w:lang w:val="id-ID"/>
         </w:rPr>
         <w:t xml:space="preserve">Artificial Intelligence </w:t>
       </w:r>
       <w:r>
         <w:rPr>
           <w:i/>
-          <w:iCs/>
-          <w:lang w:val="en-ID"/>
+          <w:lang w:val="id-ID"/>
         </w:rPr>
         <w:t>a</w:t>
       </w:r>
       <w:r>
         <w:rPr>
           <w:i/>
-          <w:iCs/>
-          <w:lang w:val="en-ID"/>
+          <w:lang w:val="id-ID"/>
         </w:rPr>
         <w:t xml:space="preserve"> Modern Approach Third Edition</w:t>
       </w:r>
       <w:r>
         <w:rPr>
-          <w:lang w:val="en-ID"/>
+          <w:lang w:val="id-ID"/>
         </w:rPr>
         <w:t>.</w:t>
       </w:r>
       <w:r>
         <w:rPr>
-          <w:lang w:val="en-ID"/>
+          <w:lang w:val="id-ID"/>
         </w:rPr>
         <w:t xml:space="preserve"> New Jersey: Pearson Education, Inc.</w:t>
       </w:r>
     </w:p>
     <w:sectPr>
-      <w:footerReference w:type="default" r:id="rId11"/>
+      <w:footerReference w:type="default" r:id="rId12"/>
       <w:pgSz w:w="11906" w:h="16838"/>
       <w:pgMar w:top="1440" w:right="1440" w:bottom="1440" w:left="1440" w:header="720" w:footer="720" w:gutter="0"/>
       <w:pgNumType w:start="1"/>
@@ -1568,6 +3621,13 @@
       <w:r>
         <w:continuationSeparator/>
       </w:r>
+    </w:p>
+  </w:endnote>
+  <w:endnote w:type="continuationNotice" w:id="1">
+    <w:p>
+      <w:pPr>
+        <w:spacing w:after="0" w:line="240" w:lineRule="auto"/>
+      </w:pPr>
     </w:p>
   </w:endnote>
 </w:endnotes>
@@ -1754,6 +3814,13 @@
       </w:r>
     </w:p>
   </w:footnote>
+  <w:footnote w:type="continuationNotice" w:id="1">
+    <w:p>
+      <w:pPr>
+        <w:spacing w:after="0" w:line="240" w:lineRule="auto"/>
+      </w:pPr>
+    </w:p>
+  </w:footnote>
 </w:footnotes>
 </file>
 
@@ -2563,6 +4630,207 @@
       <w:lvlJc w:val="right"/>
       <w:pPr>
         <w:ind w:left="7200" w:hanging="180"/>
+      </w:pPr>
+    </w:lvl>
+  </w:abstractNum>
+  <w:abstractNum w:abstractNumId="9" w15:restartNumberingAfterBreak="0">
+    <w:nsid w:val="66A47AE7"/>
+    <w:multiLevelType w:val="hybridMultilevel"/>
+    <w:tmpl w:val="223486A4"/>
+    <w:lvl w:ilvl="0" w:tplc="D6565FBC">
+      <w:numFmt w:val="bullet"/>
+      <w:lvlText w:val="-"/>
+      <w:lvlJc w:val="left"/>
+      <w:pPr>
+        <w:ind w:left="720" w:hanging="360"/>
+      </w:pPr>
+      <w:rPr>
+        <w:rFonts w:ascii="Times New Roman" w:eastAsiaTheme="minorHAnsi" w:hAnsi="Times New Roman" w:cs="Times New Roman" w:hint="default"/>
+      </w:rPr>
+    </w:lvl>
+    <w:lvl w:ilvl="1" w:tplc="0C090003" w:tentative="1">
+      <w:start w:val="1"/>
+      <w:numFmt w:val="bullet"/>
+      <w:lvlText w:val="o"/>
+      <w:lvlJc w:val="left"/>
+      <w:pPr>
+        <w:ind w:left="1440" w:hanging="360"/>
+      </w:pPr>
+      <w:rPr>
+        <w:rFonts w:ascii="Courier New" w:hAnsi="Courier New" w:cs="Courier New" w:hint="default"/>
+      </w:rPr>
+    </w:lvl>
+    <w:lvl w:ilvl="2" w:tplc="0C090005" w:tentative="1">
+      <w:start w:val="1"/>
+      <w:numFmt w:val="bullet"/>
+      <w:lvlText w:val=""/>
+      <w:lvlJc w:val="left"/>
+      <w:pPr>
+        <w:ind w:left="2160" w:hanging="360"/>
+      </w:pPr>
+      <w:rPr>
+        <w:rFonts w:ascii="Wingdings" w:hAnsi="Wingdings" w:hint="default"/>
+      </w:rPr>
+    </w:lvl>
+    <w:lvl w:ilvl="3" w:tplc="0C090001" w:tentative="1">
+      <w:start w:val="1"/>
+      <w:numFmt w:val="bullet"/>
+      <w:lvlText w:val=""/>
+      <w:lvlJc w:val="left"/>
+      <w:pPr>
+        <w:ind w:left="2880" w:hanging="360"/>
+      </w:pPr>
+      <w:rPr>
+        <w:rFonts w:ascii="Symbol" w:hAnsi="Symbol" w:hint="default"/>
+      </w:rPr>
+    </w:lvl>
+    <w:lvl w:ilvl="4" w:tplc="0C090003" w:tentative="1">
+      <w:start w:val="1"/>
+      <w:numFmt w:val="bullet"/>
+      <w:lvlText w:val="o"/>
+      <w:lvlJc w:val="left"/>
+      <w:pPr>
+        <w:ind w:left="3600" w:hanging="360"/>
+      </w:pPr>
+      <w:rPr>
+        <w:rFonts w:ascii="Courier New" w:hAnsi="Courier New" w:cs="Courier New" w:hint="default"/>
+      </w:rPr>
+    </w:lvl>
+    <w:lvl w:ilvl="5" w:tplc="0C090005" w:tentative="1">
+      <w:start w:val="1"/>
+      <w:numFmt w:val="bullet"/>
+      <w:lvlText w:val=""/>
+      <w:lvlJc w:val="left"/>
+      <w:pPr>
+        <w:ind w:left="4320" w:hanging="360"/>
+      </w:pPr>
+      <w:rPr>
+        <w:rFonts w:ascii="Wingdings" w:hAnsi="Wingdings" w:hint="default"/>
+      </w:rPr>
+    </w:lvl>
+    <w:lvl w:ilvl="6" w:tplc="0C090001" w:tentative="1">
+      <w:start w:val="1"/>
+      <w:numFmt w:val="bullet"/>
+      <w:lvlText w:val=""/>
+      <w:lvlJc w:val="left"/>
+      <w:pPr>
+        <w:ind w:left="5040" w:hanging="360"/>
+      </w:pPr>
+      <w:rPr>
+        <w:rFonts w:ascii="Symbol" w:hAnsi="Symbol" w:hint="default"/>
+      </w:rPr>
+    </w:lvl>
+    <w:lvl w:ilvl="7" w:tplc="0C090003" w:tentative="1">
+      <w:start w:val="1"/>
+      <w:numFmt w:val="bullet"/>
+      <w:lvlText w:val="o"/>
+      <w:lvlJc w:val="left"/>
+      <w:pPr>
+        <w:ind w:left="5760" w:hanging="360"/>
+      </w:pPr>
+      <w:rPr>
+        <w:rFonts w:ascii="Courier New" w:hAnsi="Courier New" w:cs="Courier New" w:hint="default"/>
+      </w:rPr>
+    </w:lvl>
+    <w:lvl w:ilvl="8" w:tplc="0C090005" w:tentative="1">
+      <w:start w:val="1"/>
+      <w:numFmt w:val="bullet"/>
+      <w:lvlText w:val=""/>
+      <w:lvlJc w:val="left"/>
+      <w:pPr>
+        <w:ind w:left="6480" w:hanging="360"/>
+      </w:pPr>
+      <w:rPr>
+        <w:rFonts w:ascii="Wingdings" w:hAnsi="Wingdings" w:hint="default"/>
+      </w:rPr>
+    </w:lvl>
+  </w:abstractNum>
+  <w:abstractNum w:abstractNumId="10" w15:restartNumberingAfterBreak="0">
+    <w:nsid w:val="7D71234A"/>
+    <w:multiLevelType w:val="hybridMultilevel"/>
+    <w:tmpl w:val="21E49124"/>
+    <w:lvl w:ilvl="0" w:tplc="7812BEEE">
+      <w:start w:val="1"/>
+      <w:numFmt w:val="decimal"/>
+      <w:lvlText w:val="%1."/>
+      <w:lvlJc w:val="left"/>
+      <w:pPr>
+        <w:ind w:left="1080" w:hanging="360"/>
+      </w:pPr>
+      <w:rPr>
+        <w:rFonts w:hint="default"/>
+      </w:rPr>
+    </w:lvl>
+    <w:lvl w:ilvl="1" w:tplc="38090019" w:tentative="1">
+      <w:start w:val="1"/>
+      <w:numFmt w:val="lowerLetter"/>
+      <w:lvlText w:val="%2."/>
+      <w:lvlJc w:val="left"/>
+      <w:pPr>
+        <w:ind w:left="1800" w:hanging="360"/>
+      </w:pPr>
+    </w:lvl>
+    <w:lvl w:ilvl="2" w:tplc="3809001B" w:tentative="1">
+      <w:start w:val="1"/>
+      <w:numFmt w:val="lowerRoman"/>
+      <w:lvlText w:val="%3."/>
+      <w:lvlJc w:val="right"/>
+      <w:pPr>
+        <w:ind w:left="2520" w:hanging="180"/>
+      </w:pPr>
+    </w:lvl>
+    <w:lvl w:ilvl="3" w:tplc="3809000F" w:tentative="1">
+      <w:start w:val="1"/>
+      <w:numFmt w:val="decimal"/>
+      <w:lvlText w:val="%4."/>
+      <w:lvlJc w:val="left"/>
+      <w:pPr>
+        <w:ind w:left="3240" w:hanging="360"/>
+      </w:pPr>
+    </w:lvl>
+    <w:lvl w:ilvl="4" w:tplc="38090019" w:tentative="1">
+      <w:start w:val="1"/>
+      <w:numFmt w:val="lowerLetter"/>
+      <w:lvlText w:val="%5."/>
+      <w:lvlJc w:val="left"/>
+      <w:pPr>
+        <w:ind w:left="3960" w:hanging="360"/>
+      </w:pPr>
+    </w:lvl>
+    <w:lvl w:ilvl="5" w:tplc="3809001B" w:tentative="1">
+      <w:start w:val="1"/>
+      <w:numFmt w:val="lowerRoman"/>
+      <w:lvlText w:val="%6."/>
+      <w:lvlJc w:val="right"/>
+      <w:pPr>
+        <w:ind w:left="4680" w:hanging="180"/>
+      </w:pPr>
+    </w:lvl>
+    <w:lvl w:ilvl="6" w:tplc="3809000F" w:tentative="1">
+      <w:start w:val="1"/>
+      <w:numFmt w:val="decimal"/>
+      <w:lvlText w:val="%7."/>
+      <w:lvlJc w:val="left"/>
+      <w:pPr>
+        <w:ind w:left="5400" w:hanging="360"/>
+      </w:pPr>
+    </w:lvl>
+    <w:lvl w:ilvl="7" w:tplc="38090019" w:tentative="1">
+      <w:start w:val="1"/>
+      <w:numFmt w:val="lowerLetter"/>
+      <w:lvlText w:val="%8."/>
+      <w:lvlJc w:val="left"/>
+      <w:pPr>
+        <w:ind w:left="6120" w:hanging="360"/>
+      </w:pPr>
+    </w:lvl>
+    <w:lvl w:ilvl="8" w:tplc="3809001B" w:tentative="1">
+      <w:start w:val="1"/>
+      <w:numFmt w:val="lowerRoman"/>
+      <w:lvlText w:val="%9."/>
+      <w:lvlJc w:val="right"/>
+      <w:pPr>
+        <w:ind w:left="6840" w:hanging="180"/>
       </w:pPr>
     </w:lvl>
   </w:abstractNum>
@@ -2592,6 +4860,12 @@
   </w:num>
   <w:num w:numId="9" w16cid:durableId="810026776">
     <w:abstractNumId w:val="2"/>
+  </w:num>
+  <w:num w:numId="10" w16cid:durableId="1517007">
+    <w:abstractNumId w:val="10"/>
+  </w:num>
+  <w:num w:numId="11" w16cid:durableId="968165318">
+    <w:abstractNumId w:val="9"/>
   </w:num>
 </w:numbering>
 </file>
@@ -3010,7 +5284,7 @@
     <w:autoRedefine/>
     <w:uiPriority w:val="9"/>
     <w:qFormat/>
-    <w:rsid w:val="00A07539"/>
+    <w:rsid w:val="00E47369"/>
     <w:pPr>
       <w:keepNext/>
       <w:keepLines/>
@@ -3219,6 +5493,25 @@
       <w:color w:val="0563C1" w:themeColor="hyperlink"/>
       <w:u w:val="single"/>
     </w:rPr>
+  </w:style>
+  <w:style w:type="table" w:styleId="TableGrid">
+    <w:name w:val="Table Grid"/>
+    <w:basedOn w:val="TableNormal"/>
+    <w:uiPriority w:val="39"/>
+    <w:rsid w:val="00006616"/>
+    <w:pPr>
+      <w:spacing w:after="0" w:line="240" w:lineRule="auto"/>
+    </w:pPr>
+    <w:tblPr>
+      <w:tblBorders>
+        <w:top w:val="single" w:sz="4" w:space="0" w:color="auto"/>
+        <w:left w:val="single" w:sz="4" w:space="0" w:color="auto"/>
+        <w:bottom w:val="single" w:sz="4" w:space="0" w:color="auto"/>
+        <w:right w:val="single" w:sz="4" w:space="0" w:color="auto"/>
+        <w:insideH w:val="single" w:sz="4" w:space="0" w:color="auto"/>
+        <w:insideV w:val="single" w:sz="4" w:space="0" w:color="auto"/>
+      </w:tblBorders>
+    </w:tblPr>
   </w:style>
 </w:styles>
 </file>
@@ -3526,7 +5819,6 @@
 <ds:datastoreItem xmlns:ds="http://schemas.openxmlformats.org/officeDocument/2006/customXml" ds:itemID="{4767DFFC-3134-4E9B-8683-6EDCD72365DA}">
   <ds:schemaRefs>
     <ds:schemaRef ds:uri="http://schemas.openxmlformats.org/officeDocument/2006/bibliography"/>
-    <ds:schemaRef ds:uri="http://www.w3.org/2000/xmlns/"/>
   </ds:schemaRefs>
 </ds:datastoreItem>
 </file>
</xml_diff>